<commit_message>
Proofread Main.pdf. May still have lots of other errors.
</commit_message>
<xml_diff>
--- a/Documentation/Main.docx
+++ b/Documentation/Main.docx
@@ -88,17 +88,16 @@
           <w:u w:val="single"/>
         </w:rPr>
       </w:pPr>
-    </w:p>
-    <w:p>
-      <w:pPr>
-        <w:jc w:val="center"/>
+      <w:r>
         <w:rPr>
           <w:b/>
           <w:sz w:val="56"/>
           <w:szCs w:val="56"/>
           <w:u w:val="single"/>
         </w:rPr>
-      </w:pPr>
+        <w:t>RPG Database</w:t>
+      </w:r>
+      <w:bookmarkEnd w:id="0"/>
       <w:r>
         <w:rPr>
           <w:b/>
@@ -106,16 +105,6 @@
           <w:szCs w:val="56"/>
           <w:u w:val="single"/>
         </w:rPr>
-        <w:t>RPG Database</w:t>
-      </w:r>
-      <w:bookmarkEnd w:id="0"/>
-      <w:r>
-        <w:rPr>
-          <w:b/>
-          <w:sz w:val="56"/>
-          <w:szCs w:val="56"/>
-          <w:u w:val="single"/>
-        </w:rPr>
         <w:t xml:space="preserve"> UI System</w:t>
       </w:r>
     </w:p>
@@ -292,10 +281,27 @@
         </w:rPr>
       </w:pPr>
     </w:p>
-    <w:bookmarkStart w:id="1" w:name="_Toc523004423" w:displacedByCustomXml="next"/>
-    <w:bookmarkStart w:id="2" w:name="_Toc522983166" w:displacedByCustomXml="next"/>
+    <w:p>
+      <w:pPr>
+        <w:rPr>
+          <w:sz w:val="18"/>
+          <w:szCs w:val="18"/>
+        </w:rPr>
+      </w:pPr>
+    </w:p>
+    <w:p>
+      <w:pPr>
+        <w:rPr>
+          <w:sz w:val="18"/>
+          <w:szCs w:val="18"/>
+        </w:rPr>
+      </w:pPr>
+    </w:p>
+    <w:bookmarkStart w:id="1" w:name="_Toc523048504" w:displacedByCustomXml="next"/>
+    <w:bookmarkStart w:id="2" w:name="_Toc523003753" w:displacedByCustomXml="next"/>
     <w:bookmarkStart w:id="3" w:name="_Toc523003694" w:displacedByCustomXml="next"/>
-    <w:bookmarkStart w:id="4" w:name="_Toc523003753" w:displacedByCustomXml="next"/>
+    <w:bookmarkStart w:id="4" w:name="_Toc522983166" w:displacedByCustomXml="next"/>
+    <w:bookmarkStart w:id="5" w:name="_Toc523004423" w:displacedByCustomXml="next"/>
     <w:sdt>
       <w:sdtPr>
         <w:rPr>
@@ -332,6 +338,7 @@
           <w:r>
             <w:t>Table of Contents</w:t>
           </w:r>
+          <w:bookmarkEnd w:id="5"/>
           <w:bookmarkEnd w:id="4"/>
           <w:bookmarkEnd w:id="3"/>
           <w:bookmarkEnd w:id="2"/>
@@ -381,7 +388,7 @@
               <w:lang w:eastAsia="en-CA"/>
             </w:rPr>
           </w:pPr>
-          <w:hyperlink w:anchor="_Toc523004425" w:history="1">
+          <w:hyperlink w:anchor="_Toc523048505" w:history="1">
             <w:r>
               <w:rPr>
                 <w:rStyle w:val="Hyperlink"/>
@@ -390,6 +397,95 @@
                 <w:sz w:val="18"/>
                 <w:szCs w:val="18"/>
               </w:rPr>
+              <w:t>Getting Started</w:t>
+            </w:r>
+            <w:r>
+              <w:rPr>
+                <w:noProof/>
+                <w:webHidden/>
+                <w:sz w:val="18"/>
+                <w:szCs w:val="18"/>
+              </w:rPr>
+              <w:tab/>
+            </w:r>
+            <w:r>
+              <w:rPr>
+                <w:noProof/>
+                <w:webHidden/>
+                <w:sz w:val="18"/>
+                <w:szCs w:val="18"/>
+              </w:rPr>
+              <w:fldChar w:fldCharType="begin"/>
+            </w:r>
+            <w:r>
+              <w:rPr>
+                <w:noProof/>
+                <w:webHidden/>
+                <w:sz w:val="18"/>
+                <w:szCs w:val="18"/>
+              </w:rPr>
+              <w:instrText xml:space="preserve"> PAGEREF _Toc523048505 \h </w:instrText>
+            </w:r>
+            <w:r>
+              <w:rPr>
+                <w:noProof/>
+                <w:webHidden/>
+                <w:sz w:val="18"/>
+                <w:szCs w:val="18"/>
+              </w:rPr>
+            </w:r>
+            <w:r>
+              <w:rPr>
+                <w:noProof/>
+                <w:webHidden/>
+                <w:sz w:val="18"/>
+                <w:szCs w:val="18"/>
+              </w:rPr>
+              <w:fldChar w:fldCharType="separate"/>
+            </w:r>
+            <w:r>
+              <w:rPr>
+                <w:noProof/>
+                <w:webHidden/>
+                <w:sz w:val="18"/>
+                <w:szCs w:val="18"/>
+              </w:rPr>
+              <w:t>3</w:t>
+            </w:r>
+            <w:r>
+              <w:rPr>
+                <w:noProof/>
+                <w:webHidden/>
+                <w:sz w:val="18"/>
+                <w:szCs w:val="18"/>
+              </w:rPr>
+              <w:fldChar w:fldCharType="end"/>
+            </w:r>
+          </w:hyperlink>
+        </w:p>
+        <w:p>
+          <w:pPr>
+            <w:pStyle w:val="TOC1"/>
+            <w:tabs>
+              <w:tab w:val="right" w:leader="dot" w:pos="9350"/>
+            </w:tabs>
+            <w:rPr>
+              <w:rFonts w:eastAsiaTheme="minorEastAsia"/>
+              <w:noProof/>
+              <w:sz w:val="18"/>
+              <w:szCs w:val="18"/>
+              <w:lang w:eastAsia="en-CA"/>
+            </w:rPr>
+          </w:pPr>
+          <w:hyperlink w:anchor="_Toc523048506" w:history="1">
+            <w:r>
+              <w:rPr>
+                <w:rStyle w:val="Hyperlink"/>
+                <w:b/>
+                <w:noProof/>
+                <w:sz w:val="18"/>
+                <w:szCs w:val="18"/>
+              </w:rPr>
               <w:t>The SQLite Database</w:t>
             </w:r>
             <w:r>
@@ -417,7 +513,7 @@
                 <w:sz w:val="18"/>
                 <w:szCs w:val="18"/>
               </w:rPr>
-              <w:instrText xml:space="preserve"> PAGEREF _Toc523004425 \h </w:instrText>
+              <w:instrText xml:space="preserve"> PAGEREF _Toc523048506 \h </w:instrText>
             </w:r>
             <w:r>
               <w:rPr>
@@ -470,7 +566,7 @@
               <w:lang w:eastAsia="en-CA"/>
             </w:rPr>
           </w:pPr>
-          <w:hyperlink w:anchor="_Toc523004426" w:history="1">
+          <w:hyperlink w:anchor="_Toc523048507" w:history="1">
             <w:r>
               <w:rPr>
                 <w:rStyle w:val="Hyperlink"/>
@@ -505,7 +601,7 @@
                 <w:sz w:val="18"/>
                 <w:szCs w:val="18"/>
               </w:rPr>
-              <w:instrText xml:space="preserve"> PAGEREF _Toc523004426 \h </w:instrText>
+              <w:instrText xml:space="preserve"> PAGEREF _Toc523048507 \h </w:instrText>
             </w:r>
             <w:r>
               <w:rPr>
@@ -558,7 +654,7 @@
               <w:lang w:eastAsia="en-CA"/>
             </w:rPr>
           </w:pPr>
-          <w:hyperlink w:anchor="_Toc523004427" w:history="1">
+          <w:hyperlink w:anchor="_Toc523048508" w:history="1">
             <w:r>
               <w:rPr>
                 <w:rStyle w:val="Hyperlink"/>
@@ -593,7 +689,7 @@
                 <w:sz w:val="18"/>
                 <w:szCs w:val="18"/>
               </w:rPr>
-              <w:instrText xml:space="preserve"> PAGEREF _Toc523004427 \h </w:instrText>
+              <w:instrText xml:space="preserve"> PAGEREF _Toc523048508 \h </w:instrText>
             </w:r>
             <w:r>
               <w:rPr>
@@ -646,7 +742,7 @@
               <w:lang w:eastAsia="en-CA"/>
             </w:rPr>
           </w:pPr>
-          <w:hyperlink w:anchor="_Toc523004428" w:history="1">
+          <w:hyperlink w:anchor="_Toc523048509" w:history="1">
             <w:r>
               <w:rPr>
                 <w:rStyle w:val="Hyperlink"/>
@@ -681,7 +777,7 @@
                 <w:sz w:val="18"/>
                 <w:szCs w:val="18"/>
               </w:rPr>
-              <w:instrText xml:space="preserve"> PAGEREF _Toc523004428 \h </w:instrText>
+              <w:instrText xml:space="preserve"> PAGEREF _Toc523048509 \h </w:instrText>
             </w:r>
             <w:r>
               <w:rPr>
@@ -734,7 +830,7 @@
               <w:lang w:eastAsia="en-CA"/>
             </w:rPr>
           </w:pPr>
-          <w:hyperlink w:anchor="_Toc523004429" w:history="1">
+          <w:hyperlink w:anchor="_Toc523048510" w:history="1">
             <w:r>
               <w:rPr>
                 <w:rStyle w:val="Hyperlink"/>
@@ -769,7 +865,7 @@
                 <w:sz w:val="18"/>
                 <w:szCs w:val="18"/>
               </w:rPr>
-              <w:instrText xml:space="preserve"> PAGEREF _Toc523004429 \h </w:instrText>
+              <w:instrText xml:space="preserve"> PAGEREF _Toc523048510 \h </w:instrText>
             </w:r>
             <w:r>
               <w:rPr>
@@ -822,7 +918,7 @@
               <w:lang w:eastAsia="en-CA"/>
             </w:rPr>
           </w:pPr>
-          <w:hyperlink w:anchor="_Toc523004430" w:history="1">
+          <w:hyperlink w:anchor="_Toc523048511" w:history="1">
             <w:r>
               <w:rPr>
                 <w:rStyle w:val="Hyperlink"/>
@@ -857,7 +953,7 @@
                 <w:sz w:val="18"/>
                 <w:szCs w:val="18"/>
               </w:rPr>
-              <w:instrText xml:space="preserve"> PAGEREF _Toc523004430 \h </w:instrText>
+              <w:instrText xml:space="preserve"> PAGEREF _Toc523048511 \h </w:instrText>
             </w:r>
             <w:r>
               <w:rPr>
@@ -910,7 +1006,7 @@
               <w:lang w:eastAsia="en-CA"/>
             </w:rPr>
           </w:pPr>
-          <w:hyperlink w:anchor="_Toc523004431" w:history="1">
+          <w:hyperlink w:anchor="_Toc523048512" w:history="1">
             <w:r>
               <w:rPr>
                 <w:rStyle w:val="Hyperlink"/>
@@ -945,7 +1041,7 @@
                 <w:sz w:val="18"/>
                 <w:szCs w:val="18"/>
               </w:rPr>
-              <w:instrText xml:space="preserve"> PAGEREF _Toc523004431 \h </w:instrText>
+              <w:instrText xml:space="preserve"> PAGEREF _Toc523048512 \h </w:instrText>
             </w:r>
             <w:r>
               <w:rPr>
@@ -998,7 +1094,7 @@
               <w:lang w:eastAsia="en-CA"/>
             </w:rPr>
           </w:pPr>
-          <w:hyperlink w:anchor="_Toc523004432" w:history="1">
+          <w:hyperlink w:anchor="_Toc523048513" w:history="1">
             <w:r>
               <w:rPr>
                 <w:rStyle w:val="Hyperlink"/>
@@ -1033,7 +1129,7 @@
                 <w:sz w:val="18"/>
                 <w:szCs w:val="18"/>
               </w:rPr>
-              <w:instrText xml:space="preserve"> PAGEREF _Toc523004432 \h </w:instrText>
+              <w:instrText xml:space="preserve"> PAGEREF _Toc523048513 \h </w:instrText>
             </w:r>
             <w:r>
               <w:rPr>
@@ -1086,7 +1182,7 @@
               <w:lang w:eastAsia="en-CA"/>
             </w:rPr>
           </w:pPr>
-          <w:hyperlink w:anchor="_Toc523004433" w:history="1">
+          <w:hyperlink w:anchor="_Toc523048514" w:history="1">
             <w:r>
               <w:rPr>
                 <w:rStyle w:val="Hyperlink"/>
@@ -1122,7 +1218,7 @@
                 <w:sz w:val="18"/>
                 <w:szCs w:val="18"/>
               </w:rPr>
-              <w:instrText xml:space="preserve"> PAGEREF _Toc523004433 \h </w:instrText>
+              <w:instrText xml:space="preserve"> PAGEREF _Toc523048514 \h </w:instrText>
             </w:r>
             <w:r>
               <w:rPr>
@@ -1175,7 +1271,7 @@
               <w:lang w:eastAsia="en-CA"/>
             </w:rPr>
           </w:pPr>
-          <w:hyperlink w:anchor="_Toc523004434" w:history="1">
+          <w:hyperlink w:anchor="_Toc523048515" w:history="1">
             <w:r>
               <w:rPr>
                 <w:rStyle w:val="Hyperlink"/>
@@ -1210,7 +1306,7 @@
                 <w:sz w:val="18"/>
                 <w:szCs w:val="18"/>
               </w:rPr>
-              <w:instrText xml:space="preserve"> PAGEREF _Toc523004434 \h </w:instrText>
+              <w:instrText xml:space="preserve"> PAGEREF _Toc523048515 \h </w:instrText>
             </w:r>
             <w:r>
               <w:rPr>
@@ -1263,7 +1359,7 @@
               <w:lang w:eastAsia="en-CA"/>
             </w:rPr>
           </w:pPr>
-          <w:hyperlink w:anchor="_Toc523004435" w:history="1">
+          <w:hyperlink w:anchor="_Toc523048516" w:history="1">
             <w:r>
               <w:rPr>
                 <w:rStyle w:val="Hyperlink"/>
@@ -1298,7 +1394,7 @@
                 <w:sz w:val="18"/>
                 <w:szCs w:val="18"/>
               </w:rPr>
-              <w:instrText xml:space="preserve"> PAGEREF _Toc523004435 \h </w:instrText>
+              <w:instrText xml:space="preserve"> PAGEREF _Toc523048516 \h </w:instrText>
             </w:r>
             <w:r>
               <w:rPr>
@@ -1351,7 +1447,7 @@
               <w:lang w:eastAsia="en-CA"/>
             </w:rPr>
           </w:pPr>
-          <w:hyperlink w:anchor="_Toc523004436" w:history="1">
+          <w:hyperlink w:anchor="_Toc523048517" w:history="1">
             <w:r>
               <w:rPr>
                 <w:rStyle w:val="Hyperlink"/>
@@ -1386,7 +1482,7 @@
                 <w:sz w:val="18"/>
                 <w:szCs w:val="18"/>
               </w:rPr>
-              <w:instrText xml:space="preserve"> PAGEREF _Toc523004436 \h </w:instrText>
+              <w:instrText xml:space="preserve"> PAGEREF _Toc523048517 \h </w:instrText>
             </w:r>
             <w:r>
               <w:rPr>
@@ -1439,7 +1535,7 @@
               <w:lang w:eastAsia="en-CA"/>
             </w:rPr>
           </w:pPr>
-          <w:hyperlink w:anchor="_Toc523004437" w:history="1">
+          <w:hyperlink w:anchor="_Toc523048518" w:history="1">
             <w:r>
               <w:rPr>
                 <w:rStyle w:val="Hyperlink"/>
@@ -1474,7 +1570,7 @@
                 <w:sz w:val="18"/>
                 <w:szCs w:val="18"/>
               </w:rPr>
-              <w:instrText xml:space="preserve"> PAGEREF _Toc523004437 \h </w:instrText>
+              <w:instrText xml:space="preserve"> PAGEREF _Toc523048518 \h </w:instrText>
             </w:r>
             <w:r>
               <w:rPr>
@@ -1527,7 +1623,7 @@
               <w:lang w:eastAsia="en-CA"/>
             </w:rPr>
           </w:pPr>
-          <w:hyperlink w:anchor="_Toc523004438" w:history="1">
+          <w:hyperlink w:anchor="_Toc523048519" w:history="1">
             <w:r>
               <w:rPr>
                 <w:rStyle w:val="Hyperlink"/>
@@ -1563,7 +1659,7 @@
                 <w:sz w:val="18"/>
                 <w:szCs w:val="18"/>
               </w:rPr>
-              <w:instrText xml:space="preserve"> PAGEREF _Toc523004438 \h </w:instrText>
+              <w:instrText xml:space="preserve"> PAGEREF _Toc523048519 \h </w:instrText>
             </w:r>
             <w:r>
               <w:rPr>
@@ -1616,7 +1712,7 @@
               <w:lang w:eastAsia="en-CA"/>
             </w:rPr>
           </w:pPr>
-          <w:hyperlink w:anchor="_Toc523004439" w:history="1">
+          <w:hyperlink w:anchor="_Toc523048520" w:history="1">
             <w:r>
               <w:rPr>
                 <w:rStyle w:val="Hyperlink"/>
@@ -1651,7 +1747,7 @@
                 <w:sz w:val="18"/>
                 <w:szCs w:val="18"/>
               </w:rPr>
-              <w:instrText xml:space="preserve"> PAGEREF _Toc523004439 \h </w:instrText>
+              <w:instrText xml:space="preserve"> PAGEREF _Toc523048520 \h </w:instrText>
             </w:r>
             <w:r>
               <w:rPr>
@@ -1704,7 +1800,7 @@
               <w:lang w:eastAsia="en-CA"/>
             </w:rPr>
           </w:pPr>
-          <w:hyperlink w:anchor="_Toc523004440" w:history="1">
+          <w:hyperlink w:anchor="_Toc523048521" w:history="1">
             <w:r>
               <w:rPr>
                 <w:rStyle w:val="Hyperlink"/>
@@ -1739,7 +1835,7 @@
                 <w:sz w:val="18"/>
                 <w:szCs w:val="18"/>
               </w:rPr>
-              <w:instrText xml:space="preserve"> PAGEREF _Toc523004440 \h </w:instrText>
+              <w:instrText xml:space="preserve"> PAGEREF _Toc523048521 \h </w:instrText>
             </w:r>
             <w:r>
               <w:rPr>
@@ -1792,7 +1888,7 @@
               <w:lang w:eastAsia="en-CA"/>
             </w:rPr>
           </w:pPr>
-          <w:hyperlink w:anchor="_Toc523004441" w:history="1">
+          <w:hyperlink w:anchor="_Toc523048522" w:history="1">
             <w:r>
               <w:rPr>
                 <w:rStyle w:val="Hyperlink"/>
@@ -1827,7 +1923,7 @@
                 <w:sz w:val="18"/>
                 <w:szCs w:val="18"/>
               </w:rPr>
-              <w:instrText xml:space="preserve"> PAGEREF _Toc523004441 \h </w:instrText>
+              <w:instrText xml:space="preserve"> PAGEREF _Toc523048522 \h </w:instrText>
             </w:r>
             <w:r>
               <w:rPr>
@@ -1880,7 +1976,7 @@
               <w:lang w:eastAsia="en-CA"/>
             </w:rPr>
           </w:pPr>
-          <w:hyperlink w:anchor="_Toc523004442" w:history="1">
+          <w:hyperlink w:anchor="_Toc523048523" w:history="1">
             <w:r>
               <w:rPr>
                 <w:rStyle w:val="Hyperlink"/>
@@ -1915,7 +2011,7 @@
                 <w:sz w:val="18"/>
                 <w:szCs w:val="18"/>
               </w:rPr>
-              <w:instrText xml:space="preserve"> PAGEREF _Toc523004442 \h </w:instrText>
+              <w:instrText xml:space="preserve"> PAGEREF _Toc523048523 \h </w:instrText>
             </w:r>
             <w:r>
               <w:rPr>
@@ -1968,7 +2064,7 @@
               <w:lang w:eastAsia="en-CA"/>
             </w:rPr>
           </w:pPr>
-          <w:hyperlink w:anchor="_Toc523004443" w:history="1">
+          <w:hyperlink w:anchor="_Toc523048524" w:history="1">
             <w:r>
               <w:rPr>
                 <w:rStyle w:val="Hyperlink"/>
@@ -2004,7 +2100,7 @@
                 <w:sz w:val="18"/>
                 <w:szCs w:val="18"/>
               </w:rPr>
-              <w:instrText xml:space="preserve"> PAGEREF _Toc523004443 \h </w:instrText>
+              <w:instrText xml:space="preserve"> PAGEREF _Toc523048524 \h </w:instrText>
             </w:r>
             <w:r>
               <w:rPr>
@@ -2057,7 +2153,7 @@
               <w:lang w:eastAsia="en-CA"/>
             </w:rPr>
           </w:pPr>
-          <w:hyperlink w:anchor="_Toc523004444" w:history="1">
+          <w:hyperlink w:anchor="_Toc523048525" w:history="1">
             <w:r>
               <w:rPr>
                 <w:rStyle w:val="Hyperlink"/>
@@ -2092,7 +2188,7 @@
                 <w:sz w:val="18"/>
                 <w:szCs w:val="18"/>
               </w:rPr>
-              <w:instrText xml:space="preserve"> PAGEREF _Toc523004444 \h </w:instrText>
+              <w:instrText xml:space="preserve"> PAGEREF _Toc523048525 \h </w:instrText>
             </w:r>
             <w:r>
               <w:rPr>
@@ -2145,7 +2241,7 @@
               <w:lang w:eastAsia="en-CA"/>
             </w:rPr>
           </w:pPr>
-          <w:hyperlink w:anchor="_Toc523004445" w:history="1">
+          <w:hyperlink w:anchor="_Toc523048526" w:history="1">
             <w:r>
               <w:rPr>
                 <w:rStyle w:val="Hyperlink"/>
@@ -2180,7 +2276,7 @@
                 <w:sz w:val="18"/>
                 <w:szCs w:val="18"/>
               </w:rPr>
-              <w:instrText xml:space="preserve"> PAGEREF _Toc523004445 \h </w:instrText>
+              <w:instrText xml:space="preserve"> PAGEREF _Toc523048526 \h </w:instrText>
             </w:r>
             <w:r>
               <w:rPr>
@@ -2233,7 +2329,7 @@
               <w:lang w:eastAsia="en-CA"/>
             </w:rPr>
           </w:pPr>
-          <w:hyperlink w:anchor="_Toc523004446" w:history="1">
+          <w:hyperlink w:anchor="_Toc523048527" w:history="1">
             <w:r>
               <w:rPr>
                 <w:rStyle w:val="Hyperlink"/>
@@ -2268,7 +2364,7 @@
                 <w:sz w:val="18"/>
                 <w:szCs w:val="18"/>
               </w:rPr>
-              <w:instrText xml:space="preserve"> PAGEREF _Toc523004446 \h </w:instrText>
+              <w:instrText xml:space="preserve"> PAGEREF _Toc523048527 \h </w:instrText>
             </w:r>
             <w:r>
               <w:rPr>
@@ -2321,7 +2417,7 @@
               <w:lang w:eastAsia="en-CA"/>
             </w:rPr>
           </w:pPr>
-          <w:hyperlink w:anchor="_Toc523004447" w:history="1">
+          <w:hyperlink w:anchor="_Toc523048528" w:history="1">
             <w:r>
               <w:rPr>
                 <w:rStyle w:val="Hyperlink"/>
@@ -2356,7 +2452,7 @@
                 <w:sz w:val="18"/>
                 <w:szCs w:val="18"/>
               </w:rPr>
-              <w:instrText xml:space="preserve"> PAGEREF _Toc523004447 \h </w:instrText>
+              <w:instrText xml:space="preserve"> PAGEREF _Toc523048528 \h </w:instrText>
             </w:r>
             <w:r>
               <w:rPr>
@@ -2409,7 +2505,7 @@
               <w:lang w:eastAsia="en-CA"/>
             </w:rPr>
           </w:pPr>
-          <w:hyperlink w:anchor="_Toc523004448" w:history="1">
+          <w:hyperlink w:anchor="_Toc523048529" w:history="1">
             <w:r>
               <w:rPr>
                 <w:rStyle w:val="Hyperlink"/>
@@ -2444,7 +2540,7 @@
                 <w:sz w:val="18"/>
                 <w:szCs w:val="18"/>
               </w:rPr>
-              <w:instrText xml:space="preserve"> PAGEREF _Toc523004448 \h </w:instrText>
+              <w:instrText xml:space="preserve"> PAGEREF _Toc523048529 \h </w:instrText>
             </w:r>
             <w:r>
               <w:rPr>
@@ -2497,7 +2593,7 @@
               <w:lang w:eastAsia="en-CA"/>
             </w:rPr>
           </w:pPr>
-          <w:hyperlink w:anchor="_Toc523004449" w:history="1">
+          <w:hyperlink w:anchor="_Toc523048530" w:history="1">
             <w:r>
               <w:rPr>
                 <w:rStyle w:val="Hyperlink"/>
@@ -2533,7 +2629,7 @@
                 <w:sz w:val="18"/>
                 <w:szCs w:val="18"/>
               </w:rPr>
-              <w:instrText xml:space="preserve"> PAGEREF _Toc523004449 \h </w:instrText>
+              <w:instrText xml:space="preserve"> PAGEREF _Toc523048530 \h </w:instrText>
             </w:r>
             <w:r>
               <w:rPr>
@@ -2586,7 +2682,7 @@
               <w:lang w:eastAsia="en-CA"/>
             </w:rPr>
           </w:pPr>
-          <w:hyperlink w:anchor="_Toc523004450" w:history="1">
+          <w:hyperlink w:anchor="_Toc523048531" w:history="1">
             <w:r>
               <w:rPr>
                 <w:rStyle w:val="Hyperlink"/>
@@ -2621,7 +2717,7 @@
                 <w:sz w:val="18"/>
                 <w:szCs w:val="18"/>
               </w:rPr>
-              <w:instrText xml:space="preserve"> PAGEREF _Toc523004450 \h </w:instrText>
+              <w:instrText xml:space="preserve"> PAGEREF _Toc523048531 \h </w:instrText>
             </w:r>
             <w:r>
               <w:rPr>
@@ -2674,7 +2770,7 @@
               <w:lang w:eastAsia="en-CA"/>
             </w:rPr>
           </w:pPr>
-          <w:hyperlink w:anchor="_Toc523004451" w:history="1">
+          <w:hyperlink w:anchor="_Toc523048532" w:history="1">
             <w:r>
               <w:rPr>
                 <w:rStyle w:val="Hyperlink"/>
@@ -2709,7 +2805,7 @@
                 <w:sz w:val="18"/>
                 <w:szCs w:val="18"/>
               </w:rPr>
-              <w:instrText xml:space="preserve"> PAGEREF _Toc523004451 \h </w:instrText>
+              <w:instrText xml:space="preserve"> PAGEREF _Toc523048532 \h </w:instrText>
             </w:r>
             <w:r>
               <w:rPr>
@@ -2762,7 +2858,7 @@
               <w:lang w:eastAsia="en-CA"/>
             </w:rPr>
           </w:pPr>
-          <w:hyperlink w:anchor="_Toc523004452" w:history="1">
+          <w:hyperlink w:anchor="_Toc523048533" w:history="1">
             <w:r>
               <w:rPr>
                 <w:rStyle w:val="Hyperlink"/>
@@ -2798,7 +2894,7 @@
                 <w:sz w:val="18"/>
                 <w:szCs w:val="18"/>
               </w:rPr>
-              <w:instrText xml:space="preserve"> PAGEREF _Toc523004452 \h </w:instrText>
+              <w:instrText xml:space="preserve"> PAGEREF _Toc523048533 \h </w:instrText>
             </w:r>
             <w:r>
               <w:rPr>
@@ -2851,7 +2947,7 @@
               <w:lang w:eastAsia="en-CA"/>
             </w:rPr>
           </w:pPr>
-          <w:hyperlink w:anchor="_Toc523004453" w:history="1">
+          <w:hyperlink w:anchor="_Toc523048534" w:history="1">
             <w:r>
               <w:rPr>
                 <w:rStyle w:val="Hyperlink"/>
@@ -2886,7 +2982,7 @@
                 <w:sz w:val="18"/>
                 <w:szCs w:val="18"/>
               </w:rPr>
-              <w:instrText xml:space="preserve"> PAGEREF _Toc523004453 \h </w:instrText>
+              <w:instrText xml:space="preserve"> PAGEREF _Toc523048534 \h </w:instrText>
             </w:r>
             <w:r>
               <w:rPr>
@@ -2939,7 +3035,7 @@
               <w:lang w:eastAsia="en-CA"/>
             </w:rPr>
           </w:pPr>
-          <w:hyperlink w:anchor="_Toc523004454" w:history="1">
+          <w:hyperlink w:anchor="_Toc523048535" w:history="1">
             <w:r>
               <w:rPr>
                 <w:rStyle w:val="Hyperlink"/>
@@ -2974,7 +3070,7 @@
                 <w:sz w:val="18"/>
                 <w:szCs w:val="18"/>
               </w:rPr>
-              <w:instrText xml:space="preserve"> PAGEREF _Toc523004454 \h </w:instrText>
+              <w:instrText xml:space="preserve"> PAGEREF _Toc523048535 \h </w:instrText>
             </w:r>
             <w:r>
               <w:rPr>
@@ -3027,7 +3123,7 @@
               <w:lang w:eastAsia="en-CA"/>
             </w:rPr>
           </w:pPr>
-          <w:hyperlink w:anchor="_Toc523004455" w:history="1">
+          <w:hyperlink w:anchor="_Toc523048536" w:history="1">
             <w:r>
               <w:rPr>
                 <w:rStyle w:val="Hyperlink"/>
@@ -3063,7 +3159,7 @@
                 <w:sz w:val="18"/>
                 <w:szCs w:val="18"/>
               </w:rPr>
-              <w:instrText xml:space="preserve"> PAGEREF _Toc523004455 \h </w:instrText>
+              <w:instrText xml:space="preserve"> PAGEREF _Toc523048536 \h </w:instrText>
             </w:r>
             <w:r>
               <w:rPr>
@@ -3116,7 +3212,7 @@
               <w:lang w:eastAsia="en-CA"/>
             </w:rPr>
           </w:pPr>
-          <w:hyperlink w:anchor="_Toc523004456" w:history="1">
+          <w:hyperlink w:anchor="_Toc523048537" w:history="1">
             <w:r>
               <w:rPr>
                 <w:rStyle w:val="Hyperlink"/>
@@ -3151,7 +3247,7 @@
                 <w:sz w:val="18"/>
                 <w:szCs w:val="18"/>
               </w:rPr>
-              <w:instrText xml:space="preserve"> PAGEREF _Toc523004456 \h </w:instrText>
+              <w:instrText xml:space="preserve"> PAGEREF _Toc523048537 \h </w:instrText>
             </w:r>
             <w:r>
               <w:rPr>
@@ -3204,7 +3300,7 @@
               <w:lang w:eastAsia="en-CA"/>
             </w:rPr>
           </w:pPr>
-          <w:hyperlink w:anchor="_Toc523004457" w:history="1">
+          <w:hyperlink w:anchor="_Toc523048538" w:history="1">
             <w:r>
               <w:rPr>
                 <w:rStyle w:val="Hyperlink"/>
@@ -3239,7 +3335,7 @@
                 <w:sz w:val="18"/>
                 <w:szCs w:val="18"/>
               </w:rPr>
-              <w:instrText xml:space="preserve"> PAGEREF _Toc523004457 \h </w:instrText>
+              <w:instrText xml:space="preserve"> PAGEREF _Toc523048538 \h </w:instrText>
             </w:r>
             <w:r>
               <w:rPr>
@@ -3290,7 +3386,7 @@
               <w:lang w:eastAsia="en-CA"/>
             </w:rPr>
           </w:pPr>
-          <w:hyperlink w:anchor="_Toc523004458" w:history="1">
+          <w:hyperlink w:anchor="_Toc523048539" w:history="1">
             <w:r>
               <w:rPr>
                 <w:rStyle w:val="Hyperlink"/>
@@ -3325,7 +3421,7 @@
                 <w:sz w:val="18"/>
                 <w:szCs w:val="18"/>
               </w:rPr>
-              <w:instrText xml:space="preserve"> PAGEREF _Toc523004458 \h </w:instrText>
+              <w:instrText xml:space="preserve"> PAGEREF _Toc523048539 \h </w:instrText>
             </w:r>
             <w:r>
               <w:rPr>
@@ -3394,7 +3490,8 @@
           <w:b/>
         </w:rPr>
       </w:pPr>
-      <w:bookmarkStart w:id="5" w:name="_Toc523004424"/>
+      <w:bookmarkStart w:id="6" w:name="_Toc523004424"/>
+      <w:bookmarkStart w:id="7" w:name="_Toc523048505"/>
       <w:r>
         <w:rPr>
           <w:b/>
@@ -3402,7 +3499,8 @@
         <w:lastRenderedPageBreak/>
         <w:t>Getting Started</w:t>
       </w:r>
-      <w:bookmarkEnd w:id="5"/>
+      <w:bookmarkEnd w:id="6"/>
+      <w:bookmarkEnd w:id="7"/>
     </w:p>
     <w:p>
       <w:pPr>
@@ -4164,7 +4262,7 @@
           <w:szCs w:val="20"/>
           <w:u w:val="none"/>
         </w:rPr>
-        <w:t>): Create a new database and connect to it.</w:t>
+        <w:t>): Create a new database and connect to it</w:t>
       </w:r>
     </w:p>
     <w:p>
@@ -4190,7 +4288,7 @@
           <w:szCs w:val="20"/>
           <w:u w:val="none"/>
         </w:rPr>
-        <w:t>Copy and paste everything from "TablesAug2018.sql" onto your SQLite editor.</w:t>
+        <w:t>Copy and paste everything from "TablesAug2018.sql" onto your SQLite editor</w:t>
       </w:r>
     </w:p>
     <w:p>
@@ -4274,16 +4372,6 @@
         </w:rPr>
         <w:t>skip the next step</w:t>
       </w:r>
-      <w:r>
-        <w:rPr>
-          <w:rStyle w:val="Hyperlink"/>
-          <w:color w:val="auto"/>
-          <w:sz w:val="20"/>
-          <w:szCs w:val="20"/>
-          <w:u w:val="none"/>
-        </w:rPr>
-        <w:t>.</w:t>
-      </w:r>
     </w:p>
     <w:p>
       <w:pPr>
@@ -4368,7 +4456,7 @@
           <w:szCs w:val="20"/>
           <w:u w:val="none"/>
         </w:rPr>
-        <w:t>t be needing the new database you just created. You can either delete it or use it as a test/backup database.</w:t>
+        <w:t>t be needing the new database you just created. You can either delete it or use it as a test/backup database</w:t>
       </w:r>
     </w:p>
     <w:p>
@@ -4414,7 +4502,7 @@
           <w:szCs w:val="20"/>
           <w:u w:val="none"/>
         </w:rPr>
-        <w:t>place the db file in "C:\Users\&lt;YourUserName&gt;".</w:t>
+        <w:t>place the db file in "C:\Users\&lt;YourUserName&gt;"</w:t>
       </w:r>
     </w:p>
     <w:p>
@@ -4536,7 +4624,7 @@
           <w:szCs w:val="20"/>
           <w:u w:val="none"/>
         </w:rPr>
-        <w:t>then hit CTRL+S to save.</w:t>
+        <w:t>then hit CTRL+S to save</w:t>
       </w:r>
     </w:p>
     <w:p>
@@ -4598,7 +4686,37 @@
           <w:szCs w:val="20"/>
           <w:u w:val="none"/>
         </w:rPr>
-        <w:t>You can switch between working on projects by selecting the combo box</w:t>
+        <w:t xml:space="preserve">You can switch </w:t>
+      </w:r>
+      <w:r>
+        <w:rPr>
+          <w:rStyle w:val="Hyperlink"/>
+          <w:color w:val="auto"/>
+          <w:sz w:val="20"/>
+          <w:szCs w:val="20"/>
+          <w:u w:val="none"/>
+        </w:rPr>
+        <w:t xml:space="preserve">between </w:t>
+      </w:r>
+      <w:r>
+        <w:rPr>
+          <w:rStyle w:val="Hyperlink"/>
+          <w:color w:val="auto"/>
+          <w:sz w:val="20"/>
+          <w:szCs w:val="20"/>
+          <w:u w:val="none"/>
+        </w:rPr>
+        <w:t xml:space="preserve">each of the four </w:t>
+      </w:r>
+      <w:r>
+        <w:rPr>
+          <w:rStyle w:val="Hyperlink"/>
+          <w:color w:val="auto"/>
+          <w:sz w:val="20"/>
+          <w:szCs w:val="20"/>
+          <w:u w:val="none"/>
+        </w:rPr>
+        <w:t>projects by selecting the combo box</w:t>
       </w:r>
       <w:r>
         <w:rPr>
@@ -4700,7 +4818,7 @@
           <w:szCs w:val="20"/>
           <w:u w:val="none"/>
         </w:rPr>
-        <w:t xml:space="preserve">if you </w:t>
+        <w:t>R</w:t>
       </w:r>
       <w:r>
         <w:rPr>
@@ -4710,7 +4828,7 @@
           <w:szCs w:val="20"/>
           <w:u w:val="none"/>
         </w:rPr>
-        <w:t xml:space="preserve">run the “Database” project </w:t>
+        <w:t xml:space="preserve">un the “Database” project </w:t>
       </w:r>
       <w:r>
         <w:rPr>
@@ -4740,7 +4858,7 @@
           <w:szCs w:val="20"/>
           <w:u w:val="none"/>
         </w:rPr>
-        <w:t xml:space="preserve">F5 or CTRL+F5) </w:t>
+        <w:t>F5 or CTRL+F5)</w:t>
       </w:r>
       <w:r>
         <w:rPr>
@@ -4750,7 +4868,7 @@
           <w:szCs w:val="20"/>
           <w:u w:val="none"/>
         </w:rPr>
-        <w:t xml:space="preserve">and </w:t>
+        <w:t>. You should</w:t>
       </w:r>
       <w:r>
         <w:rPr>
@@ -4760,7 +4878,7 @@
           <w:szCs w:val="20"/>
           <w:u w:val="none"/>
         </w:rPr>
-        <w:t xml:space="preserve">see </w:t>
+        <w:t xml:space="preserve"> </w:t>
       </w:r>
       <w:r>
         <w:rPr>
@@ -4770,7 +4888,7 @@
           <w:szCs w:val="20"/>
           <w:u w:val="none"/>
         </w:rPr>
-        <w:t>a</w:t>
+        <w:t xml:space="preserve">see </w:t>
       </w:r>
       <w:r>
         <w:rPr>
@@ -4780,7 +4898,7 @@
           <w:szCs w:val="20"/>
           <w:u w:val="none"/>
         </w:rPr>
-        <w:t xml:space="preserve"> title</w:t>
+        <w:t>a</w:t>
       </w:r>
       <w:r>
         <w:rPr>
@@ -4790,7 +4908,7 @@
           <w:szCs w:val="20"/>
           <w:u w:val="none"/>
         </w:rPr>
-        <w:t xml:space="preserve"> called</w:t>
+        <w:t xml:space="preserve"> title</w:t>
       </w:r>
       <w:r>
         <w:rPr>
@@ -4800,7 +4918,7 @@
           <w:szCs w:val="20"/>
           <w:u w:val="none"/>
         </w:rPr>
-        <w:t xml:space="preserve"> “Database” with a NavBar</w:t>
+        <w:t xml:space="preserve"> called</w:t>
       </w:r>
       <w:r>
         <w:rPr>
@@ -4810,7 +4928,7 @@
           <w:szCs w:val="20"/>
           <w:u w:val="none"/>
         </w:rPr>
-        <w:t xml:space="preserve"> on the middle of the screen</w:t>
+        <w:t xml:space="preserve"> “Database” with a NavBar</w:t>
       </w:r>
       <w:r>
         <w:rPr>
@@ -4820,16 +4938,28 @@
           <w:szCs w:val="20"/>
           <w:u w:val="none"/>
         </w:rPr>
-        <w:t>, then you got it all setup. Congrats!</w:t>
-      </w:r>
-    </w:p>
-    <w:p>
-      <w:pPr>
-        <w:rPr>
-          <w:sz w:val="20"/>
-          <w:szCs w:val="20"/>
-        </w:rPr>
-      </w:pPr>
+        <w:t xml:space="preserve"> on the middle of the screen</w:t>
+      </w:r>
+      <w:r>
+        <w:rPr>
+          <w:rStyle w:val="Hyperlink"/>
+          <w:color w:val="auto"/>
+          <w:sz w:val="20"/>
+          <w:szCs w:val="20"/>
+          <w:u w:val="none"/>
+        </w:rPr>
+        <w:t>. Select “Players” on the NavBar. If the Player page shows up, with several tabs and a list on the left,</w:t>
+      </w:r>
+      <w:r>
+        <w:rPr>
+          <w:rStyle w:val="Hyperlink"/>
+          <w:color w:val="auto"/>
+          <w:sz w:val="20"/>
+          <w:szCs w:val="20"/>
+          <w:u w:val="none"/>
+        </w:rPr>
+        <w:t xml:space="preserve"> then you got it all setup. Congrats!</w:t>
+      </w:r>
     </w:p>
     <w:p>
       <w:pPr>
@@ -4846,11 +4976,12 @@
           <w:b/>
         </w:rPr>
       </w:pPr>
-      <w:bookmarkStart w:id="6" w:name="_Toc523004425"/>
+      <w:bookmarkStart w:id="8" w:name="_Toc523048506"/>
       <w:r>
         <w:rPr>
           <w:b/>
         </w:rPr>
+        <w:lastRenderedPageBreak/>
         <w:t xml:space="preserve">The </w:t>
       </w:r>
       <w:r>
@@ -4865,18 +4996,18 @@
         </w:rPr>
         <w:t>Database</w:t>
       </w:r>
-      <w:bookmarkEnd w:id="6"/>
+      <w:bookmarkEnd w:id="8"/>
     </w:p>
     <w:p/>
     <w:p>
       <w:pPr>
         <w:pStyle w:val="Heading2"/>
       </w:pPr>
-      <w:bookmarkStart w:id="7" w:name="_Toc523004426"/>
+      <w:bookmarkStart w:id="9" w:name="_Toc523048507"/>
       <w:r>
         <w:t>Database Diagram</w:t>
       </w:r>
-      <w:bookmarkEnd w:id="7"/>
+      <w:bookmarkEnd w:id="9"/>
     </w:p>
     <w:p>
       <w:pPr>
@@ -5158,7 +5289,35 @@
           <w:sz w:val="20"/>
           <w:szCs w:val="20"/>
         </w:rPr>
-        <w:t xml:space="preserve"> names highlighted in blue are attachable tables</w:t>
+        <w:t xml:space="preserve"> names highlighted in blue are </w:t>
+      </w:r>
+      <w:r>
+        <w:rPr>
+          <w:sz w:val="20"/>
+          <w:szCs w:val="20"/>
+        </w:rPr>
+        <w:t>“</w:t>
+      </w:r>
+      <w:r>
+        <w:rPr>
+          <w:sz w:val="20"/>
+          <w:szCs w:val="20"/>
+        </w:rPr>
+        <w:t>attachable</w:t>
+      </w:r>
+      <w:r>
+        <w:rPr>
+          <w:sz w:val="20"/>
+          <w:szCs w:val="20"/>
+        </w:rPr>
+        <w:t>”</w:t>
+      </w:r>
+      <w:r>
+        <w:rPr>
+          <w:sz w:val="20"/>
+          <w:szCs w:val="20"/>
+        </w:rPr>
+        <w:t xml:space="preserve"> tables</w:t>
       </w:r>
     </w:p>
     <w:p>
@@ -5178,21 +5337,35 @@
           <w:sz w:val="20"/>
           <w:szCs w:val="20"/>
         </w:rPr>
-        <w:t>The tables with blue names</w:t>
-      </w:r>
-      <w:r>
-        <w:rPr>
-          <w:sz w:val="20"/>
-          <w:szCs w:val="20"/>
-        </w:rPr>
-        <w:t xml:space="preserve"> do NOT have foreign keys</w:t>
-      </w:r>
-      <w:r>
-        <w:rPr>
-          <w:sz w:val="20"/>
-          <w:szCs w:val="20"/>
-        </w:rPr>
-        <w:t xml:space="preserve"> from tables with non-blue names</w:t>
+        <w:t xml:space="preserve">The </w:t>
+      </w:r>
+      <w:r>
+        <w:rPr>
+          <w:sz w:val="20"/>
+          <w:szCs w:val="20"/>
+        </w:rPr>
+        <w:t>“attachable” tables</w:t>
+      </w:r>
+      <w:r>
+        <w:rPr>
+          <w:sz w:val="20"/>
+          <w:szCs w:val="20"/>
+        </w:rPr>
+        <w:t xml:space="preserve"> do </w:t>
+      </w:r>
+      <w:r>
+        <w:rPr>
+          <w:sz w:val="20"/>
+          <w:szCs w:val="20"/>
+        </w:rPr>
+        <w:t>ONLY have foreign keys linking to other “attachable” ta</w:t>
+      </w:r>
+      <w:r>
+        <w:rPr>
+          <w:sz w:val="20"/>
+          <w:szCs w:val="20"/>
+        </w:rPr>
+        <w:t>bles</w:t>
       </w:r>
       <w:r>
         <w:rPr>
@@ -5206,7 +5379,21 @@
           <w:sz w:val="20"/>
           <w:szCs w:val="20"/>
         </w:rPr>
-        <w:t xml:space="preserve">espite one-to-one dependent constraints </w:t>
+        <w:t>espite</w:t>
+      </w:r>
+      <w:r>
+        <w:rPr>
+          <w:sz w:val="20"/>
+          <w:szCs w:val="20"/>
+        </w:rPr>
+        <w:t xml:space="preserve"> the</w:t>
+      </w:r>
+      <w:r>
+        <w:rPr>
+          <w:sz w:val="20"/>
+          <w:szCs w:val="20"/>
+        </w:rPr>
+        <w:t xml:space="preserve"> one-to-one dependent constraints </w:t>
       </w:r>
       <w:r>
         <w:rPr>
@@ -5292,9 +5479,17 @@
     </w:p>
     <w:p>
       <w:pPr>
+        <w:rPr>
+          <w:sz w:val="20"/>
+          <w:szCs w:val="20"/>
+        </w:rPr>
+      </w:pPr>
+    </w:p>
+    <w:p>
+      <w:pPr>
         <w:pStyle w:val="Heading2"/>
       </w:pPr>
-      <w:bookmarkStart w:id="8" w:name="_Toc523004427"/>
+      <w:bookmarkStart w:id="10" w:name="_Toc523048508"/>
       <w:r>
         <w:lastRenderedPageBreak/>
         <w:t xml:space="preserve">Database </w:t>
@@ -5302,7 +5497,7 @@
       <w:r>
         <w:t>Project Conventions</w:t>
       </w:r>
-      <w:bookmarkEnd w:id="8"/>
+      <w:bookmarkEnd w:id="10"/>
     </w:p>
     <w:p>
       <w:pPr>
@@ -5406,21 +5601,72 @@
           <w:sz w:val="20"/>
           <w:szCs w:val="20"/>
         </w:rPr>
-        <w:t>All tables must have a primary key by</w:t>
-      </w:r>
-      <w:r>
-        <w:rPr>
-          <w:sz w:val="20"/>
-          <w:szCs w:val="20"/>
-        </w:rPr>
-        <w:t xml:space="preserve"> table</w:t>
-      </w:r>
-      <w:r>
-        <w:rPr>
-          <w:sz w:val="20"/>
-          <w:szCs w:val="20"/>
-        </w:rPr>
-        <w:t xml:space="preserve"> name plus “ID" (i.e “Player_ID INTEGER PRIMARY KEY”)</w:t>
+        <w:t xml:space="preserve">All tables must have </w:t>
+      </w:r>
+      <w:r>
+        <w:rPr>
+          <w:sz w:val="20"/>
+          <w:szCs w:val="20"/>
+        </w:rPr>
+        <w:t xml:space="preserve">only one primary key named in this format: </w:t>
+      </w:r>
+      <w:r>
+        <w:rPr>
+          <w:sz w:val="20"/>
+          <w:szCs w:val="20"/>
+        </w:rPr>
+        <w:t>table</w:t>
+      </w:r>
+      <w:r>
+        <w:rPr>
+          <w:sz w:val="20"/>
+          <w:szCs w:val="20"/>
+        </w:rPr>
+        <w:t xml:space="preserve"> name plus “</w:t>
+      </w:r>
+      <w:r>
+        <w:rPr>
+          <w:sz w:val="20"/>
+          <w:szCs w:val="20"/>
+        </w:rPr>
+        <w:t>_</w:t>
+      </w:r>
+      <w:r>
+        <w:rPr>
+          <w:sz w:val="20"/>
+          <w:szCs w:val="20"/>
+        </w:rPr>
+        <w:t>ID"</w:t>
+      </w:r>
+    </w:p>
+    <w:p>
+      <w:pPr>
+        <w:pStyle w:val="ListParagraph"/>
+        <w:rPr>
+          <w:sz w:val="20"/>
+          <w:szCs w:val="20"/>
+        </w:rPr>
+      </w:pPr>
+      <w:r>
+        <w:rPr>
+          <w:sz w:val="20"/>
+          <w:szCs w:val="20"/>
+        </w:rPr>
+        <w:t xml:space="preserve">i.e </w:t>
+      </w:r>
+      <w:r>
+        <w:rPr>
+          <w:sz w:val="20"/>
+          <w:szCs w:val="20"/>
+        </w:rPr>
+        <w:t>t</w:t>
+      </w:r>
+      <w:r>
+        <w:rPr>
+          <w:sz w:val="20"/>
+          <w:szCs w:val="20"/>
+        </w:rPr>
+        <w:t>he name of the primary key attribute in the “Player” table would be “Player_ID”</w:t>
       </w:r>
     </w:p>
     <w:p>
@@ -5440,7 +5686,21 @@
           <w:sz w:val="20"/>
           <w:szCs w:val="20"/>
         </w:rPr>
-        <w:t>Any key referencing BaseObject must have “ON DELETE CASCADE ON UPDATE CASCADE”</w:t>
+        <w:t>All names of foreign keys myst be named in this format: table name plus “ID” – An exception is when the business logic of the application enforces a customized nam</w:t>
+      </w:r>
+      <w:r>
+        <w:rPr>
+          <w:sz w:val="20"/>
+          <w:szCs w:val="20"/>
+        </w:rPr>
+        <w:t>e (e.g. NaturalStats in the “Player” table)</w:t>
+      </w:r>
+      <w:r>
+        <w:rPr>
+          <w:sz w:val="20"/>
+          <w:szCs w:val="20"/>
+        </w:rPr>
+        <w:t xml:space="preserve"> </w:t>
       </w:r>
     </w:p>
     <w:p>
@@ -5460,42 +5720,7 @@
           <w:sz w:val="20"/>
           <w:szCs w:val="20"/>
         </w:rPr>
-        <w:t xml:space="preserve">No sub-sub-classes: Use </w:t>
-      </w:r>
-      <w:r>
-        <w:rPr>
-          <w:sz w:val="20"/>
-          <w:szCs w:val="20"/>
-        </w:rPr>
-        <w:t>“</w:t>
-      </w:r>
-      <w:r>
-        <w:rPr>
-          <w:sz w:val="20"/>
-          <w:szCs w:val="20"/>
-        </w:rPr>
-        <w:t>attachable</w:t>
-      </w:r>
-      <w:r>
-        <w:rPr>
-          <w:sz w:val="20"/>
-          <w:szCs w:val="20"/>
-        </w:rPr>
-        <w:t>”</w:t>
-      </w:r>
-      <w:r>
-        <w:rPr>
-          <w:sz w:val="20"/>
-          <w:szCs w:val="20"/>
-        </w:rPr>
-        <w:t xml:space="preserve"> tables instead</w:t>
-      </w:r>
-      <w:r>
-        <w:rPr>
-          <w:sz w:val="20"/>
-          <w:szCs w:val="20"/>
-        </w:rPr>
-        <w:t xml:space="preserve"> (See section below)</w:t>
+        <w:t>Any key referencing BaseObject must have “ON DELETE CASCADE ON UPDATE CASCADE”</w:t>
       </w:r>
     </w:p>
     <w:p>
@@ -5515,7 +5740,42 @@
           <w:sz w:val="20"/>
           <w:szCs w:val="20"/>
         </w:rPr>
-        <w:t>Many-to-many relationship tables must have “_To_” in between the relating classes (i.e. Player_To_Skill)</w:t>
+        <w:t xml:space="preserve">No sub-sub-classes: Use </w:t>
+      </w:r>
+      <w:r>
+        <w:rPr>
+          <w:sz w:val="20"/>
+          <w:szCs w:val="20"/>
+        </w:rPr>
+        <w:t>“</w:t>
+      </w:r>
+      <w:r>
+        <w:rPr>
+          <w:sz w:val="20"/>
+          <w:szCs w:val="20"/>
+        </w:rPr>
+        <w:t>attachable</w:t>
+      </w:r>
+      <w:r>
+        <w:rPr>
+          <w:sz w:val="20"/>
+          <w:szCs w:val="20"/>
+        </w:rPr>
+        <w:t>”</w:t>
+      </w:r>
+      <w:r>
+        <w:rPr>
+          <w:sz w:val="20"/>
+          <w:szCs w:val="20"/>
+        </w:rPr>
+        <w:t xml:space="preserve"> tables instead</w:t>
+      </w:r>
+      <w:r>
+        <w:rPr>
+          <w:sz w:val="20"/>
+          <w:szCs w:val="20"/>
+        </w:rPr>
+        <w:t xml:space="preserve"> (See section below)</w:t>
       </w:r>
     </w:p>
     <w:p>
@@ -5535,133 +5795,7 @@
           <w:sz w:val="20"/>
           <w:szCs w:val="20"/>
         </w:rPr>
-        <w:t>The left name before “_To_” in</w:t>
-      </w:r>
-      <w:r>
-        <w:rPr>
-          <w:sz w:val="20"/>
-          <w:szCs w:val="20"/>
-        </w:rPr>
-        <w:t xml:space="preserve"> a</w:t>
-      </w:r>
-      <w:r>
-        <w:rPr>
-          <w:sz w:val="20"/>
-          <w:szCs w:val="20"/>
-        </w:rPr>
-        <w:t xml:space="preserve"> many-to-many relationship table</w:t>
-      </w:r>
-      <w:r>
-        <w:rPr>
-          <w:sz w:val="20"/>
-          <w:szCs w:val="20"/>
-        </w:rPr>
-        <w:t xml:space="preserve"> </w:t>
-      </w:r>
-      <w:r>
-        <w:rPr>
-          <w:sz w:val="20"/>
-          <w:szCs w:val="20"/>
-        </w:rPr>
-        <w:t xml:space="preserve">must </w:t>
-      </w:r>
-      <w:r>
-        <w:rPr>
-          <w:sz w:val="20"/>
-          <w:szCs w:val="20"/>
-        </w:rPr>
-        <w:t>be the host class</w:t>
-      </w:r>
-      <w:r>
-        <w:rPr>
-          <w:sz w:val="20"/>
-          <w:szCs w:val="20"/>
-        </w:rPr>
-        <w:t xml:space="preserve">. This means that </w:t>
-      </w:r>
-      <w:r>
-        <w:rPr>
-          <w:sz w:val="20"/>
-          <w:szCs w:val="20"/>
-        </w:rPr>
-        <w:t>the table “</w:t>
-      </w:r>
-      <w:r>
-        <w:rPr>
-          <w:sz w:val="20"/>
-          <w:szCs w:val="20"/>
-        </w:rPr>
-        <w:t>Player_To_Skill</w:t>
-      </w:r>
-      <w:r>
-        <w:rPr>
-          <w:sz w:val="20"/>
-          <w:szCs w:val="20"/>
-        </w:rPr>
-        <w:t>”</w:t>
-      </w:r>
-      <w:r>
-        <w:rPr>
-          <w:sz w:val="20"/>
-          <w:szCs w:val="20"/>
-        </w:rPr>
-        <w:t xml:space="preserve"> is being modified while the user</w:t>
-      </w:r>
-      <w:r>
-        <w:rPr>
-          <w:sz w:val="20"/>
-          <w:szCs w:val="20"/>
-        </w:rPr>
-        <w:t>, in the application,</w:t>
-      </w:r>
-      <w:r>
-        <w:rPr>
-          <w:sz w:val="20"/>
-          <w:szCs w:val="20"/>
-        </w:rPr>
-        <w:t xml:space="preserve"> is </w:t>
-      </w:r>
-      <w:r>
-        <w:rPr>
-          <w:sz w:val="20"/>
-          <w:szCs w:val="20"/>
-        </w:rPr>
-        <w:t>updating</w:t>
-      </w:r>
-      <w:r>
-        <w:rPr>
-          <w:sz w:val="20"/>
-          <w:szCs w:val="20"/>
-        </w:rPr>
-        <w:t xml:space="preserve"> the “Player” page, and not the “Skill” page.</w:t>
-      </w:r>
-      <w:r>
-        <w:rPr>
-          <w:sz w:val="20"/>
-          <w:szCs w:val="20"/>
-        </w:rPr>
-        <w:t xml:space="preserve"> This rule is not enforced, but highly recommended for</w:t>
-      </w:r>
-      <w:r>
-        <w:rPr>
-          <w:sz w:val="20"/>
-          <w:szCs w:val="20"/>
-        </w:rPr>
-        <w:t xml:space="preserve"> </w:t>
-      </w:r>
-      <w:r>
-        <w:rPr>
-          <w:sz w:val="20"/>
-          <w:szCs w:val="20"/>
-        </w:rPr>
-        <w:t>consistency</w:t>
-      </w:r>
-      <w:r>
-        <w:rPr>
-          <w:sz w:val="20"/>
-          <w:szCs w:val="20"/>
-        </w:rPr>
-        <w:t>.</w:t>
+        <w:t>Many-to-many relationship tables must have “_To_” in between the relating classes (i.e. Player_To_Skill)</w:t>
       </w:r>
     </w:p>
     <w:p>
@@ -5681,7 +5815,126 @@
           <w:sz w:val="20"/>
           <w:szCs w:val="20"/>
         </w:rPr>
-        <w:t>TypesLists is the only table that breaks conventions: it is the only special case in the database</w:t>
+        <w:t>The left name before “_To_” in</w:t>
+      </w:r>
+      <w:r>
+        <w:rPr>
+          <w:sz w:val="20"/>
+          <w:szCs w:val="20"/>
+        </w:rPr>
+        <w:t xml:space="preserve"> a</w:t>
+      </w:r>
+      <w:r>
+        <w:rPr>
+          <w:sz w:val="20"/>
+          <w:szCs w:val="20"/>
+        </w:rPr>
+        <w:t xml:space="preserve"> many-to-many relationship table</w:t>
+      </w:r>
+      <w:r>
+        <w:rPr>
+          <w:sz w:val="20"/>
+          <w:szCs w:val="20"/>
+        </w:rPr>
+        <w:t xml:space="preserve"> </w:t>
+      </w:r>
+      <w:r>
+        <w:rPr>
+          <w:sz w:val="20"/>
+          <w:szCs w:val="20"/>
+        </w:rPr>
+        <w:t xml:space="preserve">must </w:t>
+      </w:r>
+      <w:r>
+        <w:rPr>
+          <w:sz w:val="20"/>
+          <w:szCs w:val="20"/>
+        </w:rPr>
+        <w:t>be the host class</w:t>
+      </w:r>
+      <w:r>
+        <w:rPr>
+          <w:sz w:val="20"/>
+          <w:szCs w:val="20"/>
+        </w:rPr>
+        <w:t xml:space="preserve">. This means that </w:t>
+      </w:r>
+      <w:r>
+        <w:rPr>
+          <w:sz w:val="20"/>
+          <w:szCs w:val="20"/>
+        </w:rPr>
+        <w:t>the table “</w:t>
+      </w:r>
+      <w:r>
+        <w:rPr>
+          <w:sz w:val="20"/>
+          <w:szCs w:val="20"/>
+        </w:rPr>
+        <w:t>Player_To_Skill</w:t>
+      </w:r>
+      <w:r>
+        <w:rPr>
+          <w:sz w:val="20"/>
+          <w:szCs w:val="20"/>
+        </w:rPr>
+        <w:t>”</w:t>
+      </w:r>
+      <w:r>
+        <w:rPr>
+          <w:sz w:val="20"/>
+          <w:szCs w:val="20"/>
+        </w:rPr>
+        <w:t xml:space="preserve"> is being modified while the user</w:t>
+      </w:r>
+      <w:r>
+        <w:rPr>
+          <w:sz w:val="20"/>
+          <w:szCs w:val="20"/>
+        </w:rPr>
+        <w:t>, in the application,</w:t>
+      </w:r>
+      <w:r>
+        <w:rPr>
+          <w:sz w:val="20"/>
+          <w:szCs w:val="20"/>
+        </w:rPr>
+        <w:t xml:space="preserve"> is </w:t>
+      </w:r>
+      <w:r>
+        <w:rPr>
+          <w:sz w:val="20"/>
+          <w:szCs w:val="20"/>
+        </w:rPr>
+        <w:t>updating</w:t>
+      </w:r>
+      <w:r>
+        <w:rPr>
+          <w:sz w:val="20"/>
+          <w:szCs w:val="20"/>
+        </w:rPr>
+        <w:t xml:space="preserve"> the “Player” page, and not the “Skill” page.</w:t>
+      </w:r>
+      <w:r>
+        <w:rPr>
+          <w:sz w:val="20"/>
+          <w:szCs w:val="20"/>
+        </w:rPr>
+        <w:t xml:space="preserve"> This rule is not enforced, but highly recommended for</w:t>
+      </w:r>
+      <w:r>
+        <w:rPr>
+          <w:sz w:val="20"/>
+          <w:szCs w:val="20"/>
+        </w:rPr>
+        <w:t xml:space="preserve"> </w:t>
+      </w:r>
+      <w:r>
+        <w:rPr>
+          <w:sz w:val="20"/>
+          <w:szCs w:val="20"/>
+        </w:rPr>
+        <w:t>consistency</w:t>
       </w:r>
     </w:p>
     <w:p>
@@ -5701,6 +5954,26 @@
           <w:sz w:val="20"/>
           <w:szCs w:val="20"/>
         </w:rPr>
+        <w:t>TypesLists is the only table that breaks conventions: it is the only special case in the database</w:t>
+      </w:r>
+    </w:p>
+    <w:p>
+      <w:pPr>
+        <w:pStyle w:val="ListParagraph"/>
+        <w:numPr>
+          <w:ilvl w:val="0"/>
+          <w:numId w:val="9"/>
+        </w:numPr>
+        <w:rPr>
+          <w:sz w:val="20"/>
+          <w:szCs w:val="20"/>
+        </w:rPr>
+      </w:pPr>
+      <w:r>
+        <w:rPr>
+          <w:sz w:val="20"/>
+          <w:szCs w:val="20"/>
+        </w:rPr>
         <w:t xml:space="preserve">For the sake of this document: the tables </w:t>
       </w:r>
       <w:r>
@@ -5727,11 +6000,11 @@
       <w:pPr>
         <w:pStyle w:val="Heading2"/>
       </w:pPr>
-      <w:bookmarkStart w:id="9" w:name="_Toc523004428"/>
+      <w:bookmarkStart w:id="11" w:name="_Toc523048509"/>
       <w:r>
         <w:t>Attachable Tables</w:t>
       </w:r>
-      <w:bookmarkEnd w:id="9"/>
+      <w:bookmarkEnd w:id="11"/>
     </w:p>
     <w:p>
       <w:pPr>
@@ -5808,7 +6081,14 @@
           <w:sz w:val="20"/>
           <w:szCs w:val="20"/>
         </w:rPr>
-        <w:t>Superclasses</w:t>
+        <w:t>s</w:t>
+      </w:r>
+      <w:r>
+        <w:rPr>
+          <w:sz w:val="20"/>
+          <w:szCs w:val="20"/>
+        </w:rPr>
+        <w:t>uperclasses</w:t>
       </w:r>
       <w:r>
         <w:rPr>
@@ -5916,7 +6196,7 @@
           <w:sz w:val="20"/>
           <w:szCs w:val="20"/>
         </w:rPr>
-        <w:t>The ID of a table item</w:t>
+        <w:t>The ID</w:t>
       </w:r>
     </w:p>
     <w:p>
@@ -6444,24 +6724,6 @@
     <w:p>
       <w:pPr>
         <w:rPr>
-          <w:b/>
-          <w:sz w:val="20"/>
-          <w:szCs w:val="20"/>
-        </w:rPr>
-      </w:pPr>
-    </w:p>
-    <w:p>
-      <w:pPr>
-        <w:rPr>
-          <w:b/>
-          <w:sz w:val="20"/>
-          <w:szCs w:val="20"/>
-        </w:rPr>
-      </w:pPr>
-    </w:p>
-    <w:p>
-      <w:pPr>
-        <w:rPr>
           <w:sz w:val="20"/>
           <w:szCs w:val="20"/>
         </w:rPr>
@@ -6562,6 +6824,13 @@
           <w:szCs w:val="20"/>
         </w:rPr>
         <w:t>tables</w:t>
+      </w:r>
+      <w:r>
+        <w:rPr>
+          <w:sz w:val="20"/>
+          <w:szCs w:val="20"/>
+        </w:rPr>
+        <w:t>.</w:t>
       </w:r>
     </w:p>
     <w:p>
@@ -6953,6 +7222,13 @@
         </w:rPr>
         <w:t xml:space="preserve"> tables</w:t>
       </w:r>
+      <w:r>
+        <w:rPr>
+          <w:sz w:val="20"/>
+          <w:szCs w:val="20"/>
+        </w:rPr>
+        <w:t>.</w:t>
+      </w:r>
     </w:p>
     <w:p>
       <w:pPr>
@@ -7346,25 +7622,39 @@
       <w:pPr>
         <w:pStyle w:val="Heading2"/>
       </w:pPr>
-      <w:bookmarkStart w:id="10" w:name="_Toc523004429"/>
+      <w:bookmarkStart w:id="12" w:name="_Toc523048510"/>
       <w:r>
         <w:t>Regular Tables</w:t>
       </w:r>
-      <w:bookmarkEnd w:id="10"/>
-    </w:p>
-    <w:p>
-      <w:pPr>
-        <w:rPr>
-          <w:sz w:val="20"/>
-          <w:szCs w:val="20"/>
-        </w:rPr>
-      </w:pPr>
-      <w:r>
-        <w:rPr>
-          <w:sz w:val="20"/>
-          <w:szCs w:val="20"/>
-        </w:rPr>
-        <w:t>The main tables the database works with. All these tables rely on the BaseObject table.</w:t>
+      <w:bookmarkEnd w:id="12"/>
+    </w:p>
+    <w:p>
+      <w:pPr>
+        <w:rPr>
+          <w:sz w:val="20"/>
+          <w:szCs w:val="20"/>
+        </w:rPr>
+      </w:pPr>
+      <w:r>
+        <w:rPr>
+          <w:sz w:val="20"/>
+          <w:szCs w:val="20"/>
+        </w:rPr>
+        <w:t xml:space="preserve">The main tables the database works with. All these tables </w:t>
+      </w:r>
+      <w:r>
+        <w:rPr>
+          <w:sz w:val="20"/>
+          <w:szCs w:val="20"/>
+        </w:rPr>
+        <w:t>are connected to</w:t>
+      </w:r>
+      <w:r>
+        <w:rPr>
+          <w:sz w:val="20"/>
+          <w:szCs w:val="20"/>
+        </w:rPr>
+        <w:t xml:space="preserve"> the BaseObject table.</w:t>
       </w:r>
     </w:p>
     <w:p>
@@ -7396,7 +7686,28 @@
           <w:sz w:val="20"/>
           <w:szCs w:val="20"/>
         </w:rPr>
-        <w:t>Accomplishments by the player (Mostly manipulated by the Event class)</w:t>
+        <w:t xml:space="preserve">Accomplishments by the player (Mostly manipulated by the </w:t>
+      </w:r>
+      <w:r>
+        <w:rPr>
+          <w:sz w:val="20"/>
+          <w:szCs w:val="20"/>
+        </w:rPr>
+        <w:t>in-game code</w:t>
+      </w:r>
+      <w:r>
+        <w:rPr>
+          <w:sz w:val="20"/>
+          <w:szCs w:val="20"/>
+        </w:rPr>
+        <w:t>)</w:t>
+      </w:r>
+      <w:r>
+        <w:rPr>
+          <w:sz w:val="20"/>
+          <w:szCs w:val="20"/>
+        </w:rPr>
+        <w:t>.</w:t>
       </w:r>
     </w:p>
     <w:p>
@@ -7437,6 +7748,13 @@
         </w:rPr>
         <w:t xml:space="preserve"> – The tool’s animation sequence</w:t>
       </w:r>
+      <w:r>
+        <w:rPr>
+          <w:sz w:val="20"/>
+          <w:szCs w:val="20"/>
+        </w:rPr>
+        <w:t>.</w:t>
+      </w:r>
     </w:p>
     <w:p>
       <w:pPr>
@@ -7474,6 +7792,13 @@
           <w:szCs w:val="20"/>
         </w:rPr>
         <w:t>. It is named BattlerClass, instead of Class, because of ‘Class’ is a keyword on C#</w:t>
+      </w:r>
+      <w:r>
+        <w:rPr>
+          <w:sz w:val="20"/>
+          <w:szCs w:val="20"/>
+        </w:rPr>
+        <w:t>.</w:t>
       </w:r>
     </w:p>
     <w:p>
@@ -7508,7 +7833,21 @@
           <w:sz w:val="20"/>
           <w:szCs w:val="20"/>
         </w:rPr>
-        <w:t xml:space="preserve">: A battlerclass can upgrade into </w:t>
+        <w:t xml:space="preserve">: A </w:t>
+      </w:r>
+      <w:r>
+        <w:rPr>
+          <w:sz w:val="20"/>
+          <w:szCs w:val="20"/>
+        </w:rPr>
+        <w:t>BattlerC</w:t>
+      </w:r>
+      <w:r>
+        <w:rPr>
+          <w:sz w:val="20"/>
+          <w:szCs w:val="20"/>
+        </w:rPr>
+        <w:t xml:space="preserve">lass can upgrade into </w:t>
       </w:r>
       <w:r>
         <w:rPr>
@@ -7529,7 +7868,21 @@
           <w:sz w:val="20"/>
           <w:szCs w:val="20"/>
         </w:rPr>
-        <w:t>Reserved for base classes</w:t>
+        <w:t xml:space="preserve">Reserved for base </w:t>
+      </w:r>
+      <w:r>
+        <w:rPr>
+          <w:sz w:val="20"/>
+          <w:szCs w:val="20"/>
+        </w:rPr>
+        <w:t>BattlerC</w:t>
+      </w:r>
+      <w:r>
+        <w:rPr>
+          <w:sz w:val="20"/>
+          <w:szCs w:val="20"/>
+        </w:rPr>
+        <w:t>lasses</w:t>
       </w:r>
     </w:p>
     <w:p>
@@ -7604,6 +7957,13 @@
         </w:rPr>
         <w:t xml:space="preserve"> – A single command for the tool’s animation</w:t>
       </w:r>
+      <w:r>
+        <w:rPr>
+          <w:sz w:val="20"/>
+          <w:szCs w:val="20"/>
+        </w:rPr>
+        <w:t>.</w:t>
+      </w:r>
     </w:p>
     <w:p>
       <w:pPr>
@@ -7626,7 +7986,21 @@
           <w:sz w:val="20"/>
           <w:szCs w:val="20"/>
         </w:rPr>
-        <w:t>If dealing with the ‘EnemyBattleSimulator’ project, the ‘EnemyBattleSumil</w:t>
+        <w:t xml:space="preserve">If </w:t>
+      </w:r>
+      <w:r>
+        <w:rPr>
+          <w:sz w:val="20"/>
+          <w:szCs w:val="20"/>
+        </w:rPr>
+        <w:t xml:space="preserve">you are </w:t>
+      </w:r>
+      <w:r>
+        <w:rPr>
+          <w:sz w:val="20"/>
+          <w:szCs w:val="20"/>
+        </w:rPr>
+        <w:t>dealing with the ‘EnemyBattleSimulator’ project, the ‘EnemyBattleSumil</w:t>
       </w:r>
       <w:r>
         <w:rPr>
@@ -7704,7 +8078,21 @@
           <w:sz w:val="20"/>
           <w:szCs w:val="20"/>
         </w:rPr>
-        <w:t>ElementRates: The enemy’s elemental resistancies and weaknesses</w:t>
+        <w:t>ElementRates: The enemy’s elemental resistanc</w:t>
+      </w:r>
+      <w:r>
+        <w:rPr>
+          <w:sz w:val="20"/>
+          <w:szCs w:val="20"/>
+        </w:rPr>
+        <w:t>e</w:t>
+      </w:r>
+      <w:r>
+        <w:rPr>
+          <w:sz w:val="20"/>
+          <w:szCs w:val="20"/>
+        </w:rPr>
+        <w:t>s and weaknesses</w:t>
       </w:r>
     </w:p>
     <w:p>
@@ -7809,7 +8197,21 @@
           <w:sz w:val="20"/>
           <w:szCs w:val="20"/>
         </w:rPr>
-        <w:t>The enemy’s class</w:t>
+        <w:t>The enemy’s</w:t>
+      </w:r>
+      <w:r>
+        <w:rPr>
+          <w:sz w:val="20"/>
+          <w:szCs w:val="20"/>
+        </w:rPr>
+        <w:t xml:space="preserve"> battler</w:t>
+      </w:r>
+      <w:r>
+        <w:rPr>
+          <w:sz w:val="20"/>
+          <w:szCs w:val="20"/>
+        </w:rPr>
+        <w:t xml:space="preserve"> class</w:t>
       </w:r>
     </w:p>
     <w:p>
@@ -7861,7 +8263,21 @@
           <w:sz w:val="20"/>
           <w:szCs w:val="20"/>
         </w:rPr>
-        <w:t xml:space="preserve">If dealing with the ‘EnemyBattleSimulator’ project, see </w:t>
+        <w:t xml:space="preserve">If </w:t>
+      </w:r>
+      <w:r>
+        <w:rPr>
+          <w:sz w:val="20"/>
+          <w:szCs w:val="20"/>
+        </w:rPr>
+        <w:t xml:space="preserve">you are </w:t>
+      </w:r>
+      <w:r>
+        <w:rPr>
+          <w:sz w:val="20"/>
+          <w:szCs w:val="20"/>
+        </w:rPr>
+        <w:t xml:space="preserve">dealing with the ‘EnemyBattleSimulator’ project, see </w:t>
       </w:r>
       <w:r>
         <w:rPr>
@@ -7905,6 +8321,13 @@
         </w:rPr>
         <w:t xml:space="preserve"> Ignore otherwise</w:t>
       </w:r>
+      <w:r>
+        <w:rPr>
+          <w:sz w:val="20"/>
+          <w:szCs w:val="20"/>
+        </w:rPr>
+        <w:t>.</w:t>
+      </w:r>
     </w:p>
     <w:p>
       <w:pPr>
@@ -7943,6 +8366,13 @@
         </w:rPr>
         <w:t xml:space="preserve"> the player is travelling in. MapBuilder needs this</w:t>
       </w:r>
+      <w:r>
+        <w:rPr>
+          <w:sz w:val="20"/>
+          <w:szCs w:val="20"/>
+        </w:rPr>
+        <w:t>.</w:t>
+      </w:r>
     </w:p>
     <w:p>
       <w:pPr>
@@ -7988,6 +8418,13 @@
         </w:rPr>
         <w:t>Also, for skills with special cases</w:t>
       </w:r>
+      <w:r>
+        <w:rPr>
+          <w:sz w:val="20"/>
+          <w:szCs w:val="20"/>
+        </w:rPr>
+        <w:t>.</w:t>
+      </w:r>
     </w:p>
     <w:p>
       <w:pPr>
@@ -8010,6 +8447,13 @@
           <w:szCs w:val="20"/>
         </w:rPr>
         <w:t>A consumable tool that helps players inside and outside of battle</w:t>
+      </w:r>
+      <w:r>
+        <w:rPr>
+          <w:sz w:val="20"/>
+          <w:szCs w:val="20"/>
+        </w:rPr>
+        <w:t>.</w:t>
       </w:r>
     </w:p>
     <w:p>
@@ -8178,6 +8622,13 @@
         </w:rPr>
         <w:t>mportant class for the ‘MapBuilder’ project; more can be added onto this table, upon making Maps</w:t>
       </w:r>
+      <w:r>
+        <w:rPr>
+          <w:sz w:val="20"/>
+          <w:szCs w:val="20"/>
+        </w:rPr>
+        <w:t>.</w:t>
+      </w:r>
     </w:p>
     <w:p>
       <w:pPr>
@@ -8208,6 +8659,13 @@
           <w:szCs w:val="20"/>
         </w:rPr>
         <w:t>A permanent or equippable passive effect on the player/enemy</w:t>
+      </w:r>
+      <w:r>
+        <w:rPr>
+          <w:sz w:val="20"/>
+          <w:szCs w:val="20"/>
+        </w:rPr>
+        <w:t>.</w:t>
       </w:r>
     </w:p>
     <w:p>
@@ -8443,6 +8901,13 @@
         </w:rPr>
         <w:t xml:space="preserve"> ‘MapBuilder’ project</w:t>
       </w:r>
+      <w:r>
+        <w:rPr>
+          <w:sz w:val="20"/>
+          <w:szCs w:val="20"/>
+        </w:rPr>
+        <w:t>.</w:t>
+      </w:r>
     </w:p>
     <w:p>
       <w:pPr>
@@ -8462,7 +8927,23 @@
           <w:sz w:val="20"/>
           <w:szCs w:val="20"/>
         </w:rPr>
-        <w:t>FloorDamage: The amount of HP, for every N seconds, the player loses, when they are on that platform</w:t>
+        <w:t xml:space="preserve">FloorDamage: The amount of HP, for every N </w:t>
+      </w:r>
+      <w:proofErr w:type="gramStart"/>
+      <w:r>
+        <w:rPr>
+          <w:sz w:val="20"/>
+          <w:szCs w:val="20"/>
+        </w:rPr>
+        <w:t>seconds</w:t>
+      </w:r>
+      <w:proofErr w:type="gramEnd"/>
+      <w:r>
+        <w:rPr>
+          <w:sz w:val="20"/>
+          <w:szCs w:val="20"/>
+        </w:rPr>
+        <w:t>, the player loses, when they are on that platform</w:t>
       </w:r>
     </w:p>
     <w:p>
@@ -8537,6 +9018,13 @@
         </w:rPr>
         <w:t>Playable characters – The ones who make up your party</w:t>
       </w:r>
+      <w:r>
+        <w:rPr>
+          <w:sz w:val="20"/>
+          <w:szCs w:val="20"/>
+        </w:rPr>
+        <w:t>.</w:t>
+      </w:r>
     </w:p>
     <w:p>
       <w:pPr>
@@ -8645,6 +9133,13 @@
         </w:rPr>
         <w:t>Ignore for now – Might be integrated with tools, somehow</w:t>
       </w:r>
+      <w:r>
+        <w:rPr>
+          <w:sz w:val="20"/>
+          <w:szCs w:val="20"/>
+        </w:rPr>
+        <w:t>.</w:t>
+      </w:r>
     </w:p>
     <w:p>
       <w:pPr>
@@ -8694,6 +9189,13 @@
           <w:szCs w:val="20"/>
         </w:rPr>
         <w:t>A tool embedded and used by a player/enemy</w:t>
+      </w:r>
+      <w:r>
+        <w:rPr>
+          <w:sz w:val="20"/>
+          <w:szCs w:val="20"/>
+        </w:rPr>
+        <w:t>.</w:t>
       </w:r>
     </w:p>
     <w:p>
@@ -9224,11 +9726,11 @@
       <w:pPr>
         <w:pStyle w:val="Heading2"/>
       </w:pPr>
-      <w:bookmarkStart w:id="11" w:name="_Toc523004430"/>
+      <w:bookmarkStart w:id="13" w:name="_Toc523048511"/>
       <w:r>
         <w:t>Many-to-Many Relationship Tables</w:t>
       </w:r>
-      <w:bookmarkEnd w:id="11"/>
+      <w:bookmarkEnd w:id="13"/>
     </w:p>
     <w:p>
       <w:pPr>
@@ -9622,7 +10124,7 @@
       <w:pPr>
         <w:pStyle w:val="Heading2"/>
       </w:pPr>
-      <w:bookmarkStart w:id="12" w:name="_Toc523004431"/>
+      <w:bookmarkStart w:id="14" w:name="_Toc523048512"/>
       <w:r>
         <w:lastRenderedPageBreak/>
         <w:t>TypesL</w:t>
@@ -9633,7 +10135,7 @@
       <w:r>
         <w:t>sts: The Special Table</w:t>
       </w:r>
-      <w:bookmarkEnd w:id="12"/>
+      <w:bookmarkEnd w:id="14"/>
     </w:p>
     <w:p>
       <w:pPr>
@@ -9966,11 +10468,11 @@
       <w:pPr>
         <w:pStyle w:val="Heading2"/>
       </w:pPr>
-      <w:bookmarkStart w:id="13" w:name="_Toc523004432"/>
+      <w:bookmarkStart w:id="15" w:name="_Toc523048513"/>
       <w:r>
         <w:t>Other Notes</w:t>
       </w:r>
-      <w:bookmarkEnd w:id="13"/>
+      <w:bookmarkEnd w:id="15"/>
     </w:p>
     <w:p>
       <w:pPr>
@@ -10205,7 +10707,7 @@
           <w:b/>
         </w:rPr>
       </w:pPr>
-      <w:bookmarkStart w:id="14" w:name="_Toc523004433"/>
+      <w:bookmarkStart w:id="16" w:name="_Toc523048514"/>
       <w:r>
         <w:rPr>
           <w:b/>
@@ -10225,7 +10727,7 @@
         </w:rPr>
         <w:t xml:space="preserve"> Database</w:t>
       </w:r>
-      <w:bookmarkEnd w:id="14"/>
+      <w:bookmarkEnd w:id="16"/>
     </w:p>
     <w:p>
       <w:pPr>
@@ -10312,11 +10814,11 @@
       <w:pPr>
         <w:pStyle w:val="Heading2"/>
       </w:pPr>
-      <w:bookmarkStart w:id="15" w:name="_Toc523004434"/>
+      <w:bookmarkStart w:id="17" w:name="_Toc523048515"/>
       <w:r>
         <w:t>File Structure</w:t>
       </w:r>
-      <w:bookmarkEnd w:id="15"/>
+      <w:bookmarkEnd w:id="17"/>
     </w:p>
     <w:p>
       <w:pPr>
@@ -10871,28 +11373,19 @@
           <w:sz w:val="20"/>
           <w:szCs w:val="20"/>
         </w:rPr>
-        <w:t xml:space="preserve"> are the two most important utilities. It is highly advised to read their comments, be</w:t>
-      </w:r>
-      <w:bookmarkStart w:id="16" w:name="_GoBack"/>
-      <w:bookmarkEnd w:id="16"/>
-      <w:r>
-        <w:rPr>
-          <w:sz w:val="20"/>
-          <w:szCs w:val="20"/>
-        </w:rPr>
-        <w:t>fore starting on the Database Project.</w:t>
+        <w:t xml:space="preserve"> are the two most important utilities. It is highly advised to read their comments, before starting on the Database Project.</w:t>
       </w:r>
     </w:p>
     <w:p>
       <w:pPr>
         <w:pStyle w:val="Heading2"/>
       </w:pPr>
-      <w:bookmarkStart w:id="17" w:name="_Toc523004435"/>
+      <w:bookmarkStart w:id="18" w:name="_Toc523048516"/>
       <w:r>
         <w:lastRenderedPageBreak/>
         <w:t>All About the Table Templates Folder</w:t>
       </w:r>
-      <w:bookmarkEnd w:id="17"/>
+      <w:bookmarkEnd w:id="18"/>
     </w:p>
     <w:p>
       <w:pPr>
@@ -11810,14 +12303,14 @@
       <w:pPr>
         <w:pStyle w:val="Heading2"/>
       </w:pPr>
-      <w:bookmarkStart w:id="18" w:name="_Toc523004436"/>
+      <w:bookmarkStart w:id="19" w:name="_Toc523048517"/>
       <w:r>
         <w:t xml:space="preserve">Application </w:t>
       </w:r>
       <w:r>
         <w:t>Control Flow</w:t>
       </w:r>
-      <w:bookmarkEnd w:id="18"/>
+      <w:bookmarkEnd w:id="19"/>
     </w:p>
     <w:p>
       <w:pPr>
@@ -11888,11 +12381,11 @@
       <w:pPr>
         <w:pStyle w:val="Heading2"/>
       </w:pPr>
-      <w:bookmarkStart w:id="19" w:name="_Toc523004437"/>
+      <w:bookmarkStart w:id="20" w:name="_Toc523048518"/>
       <w:r>
         <w:t>Quick Setup</w:t>
       </w:r>
-      <w:bookmarkEnd w:id="19"/>
+      <w:bookmarkEnd w:id="20"/>
     </w:p>
     <w:p>
       <w:pPr>
@@ -13011,7 +13504,7 @@
           <w:b/>
         </w:rPr>
       </w:pPr>
-      <w:bookmarkStart w:id="20" w:name="_Toc523004438"/>
+      <w:bookmarkStart w:id="21" w:name="_Toc523048519"/>
       <w:r>
         <w:rPr>
           <w:b/>
@@ -13025,18 +13518,18 @@
         </w:rPr>
         <w:t>Map Builder</w:t>
       </w:r>
-      <w:bookmarkEnd w:id="20"/>
+      <w:bookmarkEnd w:id="21"/>
     </w:p>
     <w:p/>
     <w:p>
       <w:pPr>
         <w:pStyle w:val="Heading2"/>
       </w:pPr>
-      <w:bookmarkStart w:id="21" w:name="_Toc523004439"/>
+      <w:bookmarkStart w:id="22" w:name="_Toc523048520"/>
       <w:r>
         <w:t>High Level Overview</w:t>
       </w:r>
-      <w:bookmarkEnd w:id="21"/>
+      <w:bookmarkEnd w:id="22"/>
     </w:p>
     <w:p>
       <w:pPr>
@@ -13389,11 +13882,11 @@
       <w:pPr>
         <w:pStyle w:val="Heading2"/>
       </w:pPr>
-      <w:bookmarkStart w:id="22" w:name="_Toc523004440"/>
+      <w:bookmarkStart w:id="23" w:name="_Toc523048521"/>
       <w:r>
         <w:t>Managing the Data</w:t>
       </w:r>
-      <w:bookmarkEnd w:id="22"/>
+      <w:bookmarkEnd w:id="23"/>
     </w:p>
     <w:p>
       <w:r>
@@ -13403,7 +13896,13 @@
         <w:t xml:space="preserve"> important database</w:t>
       </w:r>
       <w:r>
-        <w:t xml:space="preserve"> tables are Map, Event</w:t>
+        <w:t xml:space="preserve"> tables are Map,</w:t>
+      </w:r>
+      <w:r>
+        <w:t xml:space="preserve"> Platform,</w:t>
+      </w:r>
+      <w:r>
+        <w:t xml:space="preserve"> Event</w:t>
       </w:r>
       <w:r>
         <w:t xml:space="preserve"> (NPC interactions, cutscenes, moving </w:t>
@@ -13421,13 +13920,22 @@
         <w:t xml:space="preserve"> These </w:t>
       </w:r>
       <w:r>
-        <w:t xml:space="preserve">three objects </w:t>
+        <w:t>four</w:t>
+      </w:r>
+      <w:r>
+        <w:t xml:space="preserve"> objects </w:t>
       </w:r>
       <w:r>
         <w:t>are all retrieved from the database. However, the</w:t>
       </w:r>
       <w:r>
-        <w:t xml:space="preserve"> tables for these three objects are currently empt</w:t>
+        <w:t xml:space="preserve"> tables for these </w:t>
+      </w:r>
+      <w:r>
+        <w:t>four</w:t>
+      </w:r>
+      <w:r>
+        <w:t xml:space="preserve"> objects are currently empt</w:t>
       </w:r>
       <w:r>
         <w:t>y</w:t>
@@ -13483,11 +13991,9 @@
       <w:r>
         <w:t xml:space="preserve"> Make sure your disposable classes have </w:t>
       </w:r>
-      <w:proofErr w:type="gramStart"/>
-      <w:r>
-        <w:t>store</w:t>
-      </w:r>
-      <w:proofErr w:type="gramEnd"/>
+      <w:r>
+        <w:t>stored</w:t>
+      </w:r>
       <w:r>
         <w:t xml:space="preserve"> </w:t>
       </w:r>
@@ -13495,10 +14001,16 @@
         <w:t>the same variables, and more, from the its respective table attributes</w:t>
       </w:r>
       <w:r>
-        <w:t xml:space="preserve"> – i</w:t>
-      </w:r>
-      <w:r>
-        <w:t>.e. The Ma</w:t>
+        <w:t>. For example, if</w:t>
+      </w:r>
+      <w:r>
+        <w:t xml:space="preserve"> </w:t>
+      </w:r>
+      <w:r>
+        <w:t>t</w:t>
+      </w:r>
+      <w:r>
+        <w:t>he Ma</w:t>
       </w:r>
       <w:r>
         <w:t>p table has a Width and Height attribute; your disposable Map class will need a Width and Height attribute as well</w:t>
@@ -13521,7 +14033,13 @@
         <w:t xml:space="preserve"> to directly test the map by travelling on it with a playable character, for this application.</w:t>
       </w:r>
       <w:r>
-        <w:t xml:space="preserve"> Collision logic needs to be considered. The player will also be falling, being behind objects, going over and under bridges</w:t>
+        <w:t xml:space="preserve"> Collision logic needs to be considered. The player will also be falling, being behind objects,</w:t>
+      </w:r>
+      <w:r>
+        <w:t xml:space="preserve"> and</w:t>
+      </w:r>
+      <w:r>
+        <w:t xml:space="preserve"> going over and under bridges</w:t>
       </w:r>
       <w:r>
         <w:t>.</w:t>
@@ -13531,7 +14049,7 @@
       <w:pPr>
         <w:pStyle w:val="Heading2"/>
       </w:pPr>
-      <w:bookmarkStart w:id="23" w:name="_Toc523004441"/>
+      <w:bookmarkStart w:id="24" w:name="_Toc523048522"/>
       <w:r>
         <w:lastRenderedPageBreak/>
         <w:t>Design Idea 1</w:t>
@@ -13545,7 +14063,7 @@
       <w:r>
         <w:t>aps</w:t>
       </w:r>
-      <w:bookmarkEnd w:id="23"/>
+      <w:bookmarkEnd w:id="24"/>
     </w:p>
     <w:p>
       <w:pPr>
@@ -13728,14 +14246,14 @@
       <w:pPr>
         <w:pStyle w:val="Heading2"/>
       </w:pPr>
-      <w:bookmarkStart w:id="24" w:name="_Toc523004442"/>
+      <w:bookmarkStart w:id="25" w:name="_Toc523048523"/>
       <w:r>
         <w:t xml:space="preserve">Design Idea 2: </w:t>
       </w:r>
       <w:r>
         <w:t>Tile-based Maps</w:t>
       </w:r>
-      <w:bookmarkEnd w:id="24"/>
+      <w:bookmarkEnd w:id="25"/>
     </w:p>
     <w:p>
       <w:pPr>
@@ -13879,7 +14397,7 @@
           <w:b/>
         </w:rPr>
       </w:pPr>
-      <w:bookmarkStart w:id="25" w:name="_Toc523004443"/>
+      <w:bookmarkStart w:id="26" w:name="_Toc523048524"/>
       <w:r>
         <w:rPr>
           <w:b/>
@@ -13893,21 +14411,21 @@
         </w:rPr>
         <w:t xml:space="preserve"> Enemy Battle Simulator</w:t>
       </w:r>
-      <w:bookmarkEnd w:id="25"/>
+      <w:bookmarkEnd w:id="26"/>
     </w:p>
     <w:p/>
     <w:p>
       <w:pPr>
         <w:pStyle w:val="Heading2"/>
       </w:pPr>
-      <w:bookmarkStart w:id="26" w:name="_Toc523004444"/>
+      <w:bookmarkStart w:id="27" w:name="_Toc523048525"/>
       <w:r>
         <w:t>H</w:t>
       </w:r>
       <w:r>
         <w:t>igh Level Overview</w:t>
       </w:r>
-      <w:bookmarkEnd w:id="26"/>
+      <w:bookmarkEnd w:id="27"/>
     </w:p>
     <w:p>
       <w:pPr>
@@ -14064,17 +14582,24 @@
         </w:rPr>
         <w:t>Please note: “EG” means Enemy Group and “TG” means Team Group</w:t>
       </w:r>
+      <w:r>
+        <w:rPr>
+          <w:sz w:val="20"/>
+          <w:szCs w:val="20"/>
+        </w:rPr>
+        <w:t>.</w:t>
+      </w:r>
     </w:p>
     <w:p/>
     <w:p>
       <w:pPr>
         <w:pStyle w:val="Heading2"/>
       </w:pPr>
-      <w:bookmarkStart w:id="27" w:name="_Toc523004445"/>
+      <w:bookmarkStart w:id="28" w:name="_Toc523048526"/>
       <w:r>
         <w:t>Managing the Data</w:t>
       </w:r>
-      <w:bookmarkEnd w:id="27"/>
+      <w:bookmarkEnd w:id="28"/>
     </w:p>
     <w:p>
       <w:pPr>
@@ -14203,14 +14728,14 @@
           <w:sz w:val="20"/>
           <w:szCs w:val="20"/>
         </w:rPr>
-        <w:t xml:space="preserve">class </w:t>
-      </w:r>
-      <w:r>
-        <w:rPr>
-          <w:sz w:val="20"/>
-          <w:szCs w:val="20"/>
-        </w:rPr>
-        <w:t>variables will be a design</w:t>
+        <w:t>attributes</w:t>
+      </w:r>
+      <w:r>
+        <w:rPr>
+          <w:sz w:val="20"/>
+          <w:szCs w:val="20"/>
+        </w:rPr>
+        <w:t xml:space="preserve"> will be a design</w:t>
       </w:r>
       <w:r>
         <w:rPr>
@@ -14274,7 +14799,7 @@
       <w:pPr>
         <w:pStyle w:val="Heading2"/>
       </w:pPr>
-      <w:bookmarkStart w:id="28" w:name="_Toc523004446"/>
+      <w:bookmarkStart w:id="29" w:name="_Toc523048527"/>
       <w:r>
         <w:t xml:space="preserve">The </w:t>
       </w:r>
@@ -14284,7 +14809,7 @@
       <w:r>
         <w:t xml:space="preserve"> Page</w:t>
       </w:r>
-      <w:bookmarkEnd w:id="28"/>
+      <w:bookmarkEnd w:id="29"/>
     </w:p>
     <w:p>
       <w:pPr>
@@ -14362,6 +14887,13 @@
           <w:szCs w:val="20"/>
         </w:rPr>
         <w:t>:</w:t>
+      </w:r>
+      <w:r>
+        <w:rPr>
+          <w:sz w:val="20"/>
+          <w:szCs w:val="20"/>
+        </w:rPr>
+        <w:t xml:space="preserve"> The page is on the top left of the diagram and the numbered items will be the content inside the page.</w:t>
       </w:r>
     </w:p>
     <w:p>
@@ -15013,11 +15545,11 @@
       <w:pPr>
         <w:pStyle w:val="Heading2"/>
       </w:pPr>
-      <w:bookmarkStart w:id="29" w:name="_Toc523004447"/>
+      <w:bookmarkStart w:id="30" w:name="_Toc523048528"/>
       <w:r>
         <w:t>The Teams Page</w:t>
       </w:r>
-      <w:bookmarkEnd w:id="29"/>
+      <w:bookmarkEnd w:id="30"/>
     </w:p>
     <w:p>
       <w:pPr>
@@ -15499,11 +16031,11 @@
       <w:pPr>
         <w:pStyle w:val="Heading2"/>
       </w:pPr>
-      <w:bookmarkStart w:id="30" w:name="_Toc523004448"/>
+      <w:bookmarkStart w:id="31" w:name="_Toc523048529"/>
       <w:r>
         <w:t>During Battle Testing</w:t>
       </w:r>
-      <w:bookmarkEnd w:id="30"/>
+      <w:bookmarkEnd w:id="31"/>
     </w:p>
     <w:p>
       <w:pPr>
@@ -15590,7 +16122,7 @@
           <w:sz w:val="20"/>
           <w:szCs w:val="20"/>
         </w:rPr>
-        <w:t xml:space="preserve"> The user of the application can end the battle anytime, by closing the window or hitting a button.</w:t>
+        <w:t xml:space="preserve"> The user of the application can end the battle anytime by closing the window or hitting a button.</w:t>
       </w:r>
     </w:p>
     <w:p>
@@ -15659,6 +16191,13 @@
           <w:szCs w:val="20"/>
         </w:rPr>
         <w:t>tation section of this repository.</w:t>
+      </w:r>
+      <w:r>
+        <w:rPr>
+          <w:sz w:val="20"/>
+          <w:szCs w:val="20"/>
+        </w:rPr>
+        <w:t xml:space="preserve"> Each player and enemy will choose a skill AND a weapon to use for their turns.</w:t>
       </w:r>
     </w:p>
     <w:p>
@@ -16775,7 +17314,7 @@
           <w:b/>
         </w:rPr>
       </w:pPr>
-      <w:bookmarkStart w:id="31" w:name="_Toc523004449"/>
+      <w:bookmarkStart w:id="32" w:name="_Toc523048530"/>
       <w:r>
         <w:rPr>
           <w:b/>
@@ -16788,18 +17327,18 @@
         </w:rPr>
         <w:t>Character Creator</w:t>
       </w:r>
-      <w:bookmarkEnd w:id="31"/>
+      <w:bookmarkEnd w:id="32"/>
     </w:p>
     <w:p/>
     <w:p>
       <w:pPr>
         <w:pStyle w:val="Heading2"/>
       </w:pPr>
-      <w:bookmarkStart w:id="32" w:name="_Toc523004450"/>
+      <w:bookmarkStart w:id="33" w:name="_Toc523048531"/>
       <w:r>
         <w:t>High Level Overview</w:t>
       </w:r>
-      <w:bookmarkEnd w:id="32"/>
+      <w:bookmarkEnd w:id="33"/>
     </w:p>
     <w:p>
       <w:pPr>
@@ -16979,12 +17518,12 @@
       <w:pPr>
         <w:pStyle w:val="Heading2"/>
       </w:pPr>
-      <w:bookmarkStart w:id="33" w:name="_Toc523004451"/>
+      <w:bookmarkStart w:id="34" w:name="_Toc523048532"/>
       <w:r>
         <w:lastRenderedPageBreak/>
         <w:t>Managing the Data</w:t>
       </w:r>
-      <w:bookmarkEnd w:id="33"/>
+      <w:bookmarkEnd w:id="34"/>
     </w:p>
     <w:p>
       <w:pPr>
@@ -17305,7 +17844,7 @@
           <w:b/>
         </w:rPr>
       </w:pPr>
-      <w:bookmarkStart w:id="34" w:name="_Toc523004452"/>
+      <w:bookmarkStart w:id="35" w:name="_Toc523048533"/>
       <w:r>
         <w:rPr>
           <w:b/>
@@ -17318,18 +17857,18 @@
         </w:rPr>
         <w:t>User Interface Plans</w:t>
       </w:r>
-      <w:bookmarkEnd w:id="34"/>
+      <w:bookmarkEnd w:id="35"/>
     </w:p>
     <w:p/>
     <w:p>
       <w:pPr>
         <w:pStyle w:val="Heading2"/>
       </w:pPr>
-      <w:bookmarkStart w:id="35" w:name="_Toc523004453"/>
+      <w:bookmarkStart w:id="36" w:name="_Toc523048534"/>
       <w:r>
         <w:t>UI Plan for Menus/Inventory</w:t>
       </w:r>
-      <w:bookmarkEnd w:id="35"/>
+      <w:bookmarkEnd w:id="36"/>
     </w:p>
     <w:p>
       <w:r>
@@ -17378,11 +17917,11 @@
       <w:pPr>
         <w:pStyle w:val="Heading2"/>
       </w:pPr>
-      <w:bookmarkStart w:id="36" w:name="_Toc523004454"/>
+      <w:bookmarkStart w:id="37" w:name="_Toc523048535"/>
       <w:r>
         <w:t>UI Plan for Battling</w:t>
       </w:r>
-      <w:bookmarkEnd w:id="36"/>
+      <w:bookmarkEnd w:id="37"/>
     </w:p>
     <w:p>
       <w:pPr>
@@ -17420,6 +17959,15 @@
         </w:rPr>
         <w:t xml:space="preserve"> for more information</w:t>
       </w:r>
+      <w:r>
+        <w:rPr>
+          <w:sz w:val="20"/>
+          <w:szCs w:val="20"/>
+        </w:rPr>
+        <w:t>.</w:t>
+      </w:r>
+      <w:bookmarkStart w:id="38" w:name="_GoBack"/>
+      <w:bookmarkEnd w:id="38"/>
     </w:p>
     <w:p>
       <w:r>
@@ -17489,7 +18037,7 @@
           <w:b/>
         </w:rPr>
       </w:pPr>
-      <w:bookmarkStart w:id="37" w:name="_Toc523004455"/>
+      <w:bookmarkStart w:id="39" w:name="_Toc523048536"/>
       <w:r>
         <w:rPr>
           <w:b/>
@@ -17503,21 +18051,21 @@
         </w:rPr>
         <w:t xml:space="preserve"> Entire Project’s Current State</w:t>
       </w:r>
-      <w:bookmarkEnd w:id="37"/>
+      <w:bookmarkEnd w:id="39"/>
     </w:p>
     <w:p/>
     <w:p>
       <w:pPr>
         <w:pStyle w:val="Heading2"/>
       </w:pPr>
-      <w:bookmarkStart w:id="38" w:name="_Toc523004456"/>
+      <w:bookmarkStart w:id="40" w:name="_Toc523048537"/>
       <w:r>
         <w:t>What</w:t>
       </w:r>
       <w:r>
         <w:t xml:space="preserve"> is Already Completed</w:t>
       </w:r>
-      <w:bookmarkEnd w:id="38"/>
+      <w:bookmarkEnd w:id="40"/>
     </w:p>
     <w:p>
       <w:pPr>
@@ -17796,11 +18344,11 @@
       <w:pPr>
         <w:pStyle w:val="Heading2"/>
       </w:pPr>
-      <w:bookmarkStart w:id="39" w:name="_Toc523004457"/>
+      <w:bookmarkStart w:id="41" w:name="_Toc523048538"/>
       <w:r>
         <w:t>What Needs to be Done</w:t>
       </w:r>
-      <w:bookmarkEnd w:id="39"/>
+      <w:bookmarkEnd w:id="41"/>
     </w:p>
     <w:p>
       <w:pPr>
@@ -18374,7 +18922,7 @@
       <w:pPr>
         <w:pStyle w:val="Heading2"/>
       </w:pPr>
-      <w:bookmarkStart w:id="40" w:name="_Toc523004458"/>
+      <w:bookmarkStart w:id="42" w:name="_Toc523048539"/>
       <w:r>
         <w:lastRenderedPageBreak/>
         <w:t>Final Comments</w:t>
@@ -18382,21 +18930,35 @@
       <w:r>
         <w:t xml:space="preserve"> (From Raf)</w:t>
       </w:r>
-      <w:bookmarkEnd w:id="40"/>
-    </w:p>
-    <w:p>
-      <w:pPr>
-        <w:rPr>
-          <w:sz w:val="20"/>
-          <w:szCs w:val="20"/>
-        </w:rPr>
-      </w:pPr>
-      <w:r>
-        <w:rPr>
-          <w:sz w:val="20"/>
-          <w:szCs w:val="20"/>
-        </w:rPr>
-        <w:t>For conveience, make sure that all projects</w:t>
+      <w:bookmarkEnd w:id="42"/>
+    </w:p>
+    <w:p>
+      <w:pPr>
+        <w:rPr>
+          <w:sz w:val="20"/>
+          <w:szCs w:val="20"/>
+        </w:rPr>
+      </w:pPr>
+      <w:r>
+        <w:rPr>
+          <w:sz w:val="20"/>
+          <w:szCs w:val="20"/>
+        </w:rPr>
+        <w:t>For conve</w:t>
+      </w:r>
+      <w:r>
+        <w:rPr>
+          <w:sz w:val="20"/>
+          <w:szCs w:val="20"/>
+        </w:rPr>
+        <w:t>n</w:t>
+      </w:r>
+      <w:r>
+        <w:rPr>
+          <w:sz w:val="20"/>
+          <w:szCs w:val="20"/>
+        </w:rPr>
+        <w:t>ience, make sure that all projects</w:t>
       </w:r>
       <w:r>
         <w:rPr>
@@ -18527,14 +19089,28 @@
           <w:sz w:val="20"/>
           <w:szCs w:val="20"/>
         </w:rPr>
-        <w:t>Again, what is said about the CharacterCreator, BattleEnemySimulator, and MapBuilder in this document is not definite</w:t>
-      </w:r>
-      <w:r>
-        <w:rPr>
-          <w:sz w:val="20"/>
-          <w:szCs w:val="20"/>
-        </w:rPr>
-        <w:t xml:space="preserve">. The design implementation sections about those files are just suggestions on how I to approach them. You are free to make those files </w:t>
+        <w:t xml:space="preserve">Again, what is said about the CharacterCreator, BattleEnemySimulator, and MapBuilder in this document </w:t>
+      </w:r>
+      <w:r>
+        <w:rPr>
+          <w:sz w:val="20"/>
+          <w:szCs w:val="20"/>
+        </w:rPr>
+        <w:t>are</w:t>
+      </w:r>
+      <w:r>
+        <w:rPr>
+          <w:sz w:val="20"/>
+          <w:szCs w:val="20"/>
+        </w:rPr>
+        <w:t xml:space="preserve"> not definite</w:t>
+      </w:r>
+      <w:r>
+        <w:rPr>
+          <w:sz w:val="20"/>
+          <w:szCs w:val="20"/>
+        </w:rPr>
+        <w:t xml:space="preserve">. The design implementation sections about those files are just suggestions on how to approach them. You are free to make those files </w:t>
       </w:r>
       <w:r>
         <w:rPr>
@@ -18577,7 +19153,28 @@
           <w:sz w:val="20"/>
           <w:szCs w:val="20"/>
         </w:rPr>
-        <w:t xml:space="preserve"> libraries and APIs, compared to BattleEnemy Simulator and CharacterCreator. The Interactive Database and MapBuilder use a Windows Foundation Presentation format (WPF)</w:t>
+        <w:t xml:space="preserve"> libraries and APIs, compared to BattleEnemy Simulator and CharacterCreator. The Interactive Database and MapBuilder use a Windows Foundation Presentatio</w:t>
+      </w:r>
+      <w:r>
+        <w:rPr>
+          <w:sz w:val="20"/>
+          <w:szCs w:val="20"/>
+        </w:rPr>
+        <w:t>n</w:t>
+      </w:r>
+      <w:r>
+        <w:rPr>
+          <w:sz w:val="20"/>
+          <w:szCs w:val="20"/>
+        </w:rPr>
+        <w:t xml:space="preserve"> (WPF)</w:t>
+      </w:r>
+      <w:r>
+        <w:rPr>
+          <w:sz w:val="20"/>
+          <w:szCs w:val="20"/>
+        </w:rPr>
+        <w:t xml:space="preserve"> format</w:t>
       </w:r>
       <w:r>
         <w:rPr>
@@ -18684,7 +19281,21 @@
           <w:sz w:val="20"/>
           <w:szCs w:val="20"/>
         </w:rPr>
-        <w:t xml:space="preserve"> and rawdatabase section</w:t>
+        <w:t xml:space="preserve"> and raw</w:t>
+      </w:r>
+      <w:r>
+        <w:rPr>
+          <w:sz w:val="20"/>
+          <w:szCs w:val="20"/>
+        </w:rPr>
+        <w:t xml:space="preserve"> </w:t>
+      </w:r>
+      <w:r>
+        <w:rPr>
+          <w:sz w:val="20"/>
+          <w:szCs w:val="20"/>
+        </w:rPr>
+        <w:t>database section</w:t>
       </w:r>
       <w:r>
         <w:rPr>
@@ -22640,7 +23251,7 @@
 </file>
 
 <file path=customXml/itemProps1.xml><?xml version="1.0" encoding="utf-8"?>
-<ds:datastoreItem xmlns:ds="http://schemas.openxmlformats.org/officeDocument/2006/customXml" ds:itemID="{A60025ED-27E7-4EE2-98CF-2F7271DBF083}">
+<ds:datastoreItem xmlns:ds="http://schemas.openxmlformats.org/officeDocument/2006/customXml" ds:itemID="{D24D2895-E600-475E-A055-62DEB307597F}">
   <ds:schemaRefs>
     <ds:schemaRef ds:uri="http://schemas.openxmlformats.org/officeDocument/2006/bibliography"/>
   </ds:schemaRefs>

</xml_diff>